<commit_message>
Git & GitHub has been modified
</commit_message>
<xml_diff>
--- a/Git & GitHub.docx
+++ b/Git & GitHub.docx
@@ -12,14 +12,33 @@
           <w:szCs w:val="32"/>
         </w:rPr>
       </w:pPr>
-      <w:r>
-        <w:rPr>
-          <w:rFonts w:ascii="Consolas" w:hAnsi="Consolas"/>
-          <w:color w:val="C00000"/>
-          <w:sz w:val="32"/>
-          <w:szCs w:val="32"/>
-        </w:rPr>
-        <w:t xml:space="preserve">git config --global user.email "Saif@gmail.com" </w:t>
+      <w:bookmarkStart w:id="0" w:name="_Hlk212344583"/>
+      <w:r>
+        <w:rPr>
+          <w:rFonts w:ascii="Consolas" w:hAnsi="Consolas"/>
+          <w:color w:val="C00000"/>
+          <w:sz w:val="32"/>
+          <w:szCs w:val="32"/>
+        </w:rPr>
+        <w:t>git config --global user.email "</w:t>
+      </w:r>
+      <w:r>
+        <w:rPr>
+          <w:rFonts w:ascii="Consolas" w:hAnsi="Consolas"/>
+          <w:color w:val="C00000"/>
+          <w:sz w:val="32"/>
+          <w:szCs w:val="32"/>
+        </w:rPr>
+        <w:t>elkannas9@gmail.com</w:t>
+      </w:r>
+      <w:r>
+        <w:rPr>
+          <w:rFonts w:ascii="Consolas" w:hAnsi="Consolas"/>
+          <w:color w:val="C00000"/>
+          <w:sz w:val="32"/>
+          <w:szCs w:val="32"/>
+        </w:rPr>
+        <w:t xml:space="preserve">" </w:t>
       </w:r>
     </w:p>
     <w:p>
@@ -60,6 +79,82 @@
           <w:szCs w:val="32"/>
         </w:rPr>
         <w:t>git config --global init.defaultBranch main</w:t>
+      </w:r>
+    </w:p>
+    <w:p>
+      <w:pPr>
+        <w:spacing w:after="0"/>
+        <w:rPr>
+          <w:rFonts w:ascii="Consolas" w:hAnsi="Consolas"/>
+          <w:color w:val="C00000"/>
+          <w:sz w:val="32"/>
+          <w:szCs w:val="32"/>
+        </w:rPr>
+      </w:pPr>
+      <w:r>
+        <w:rPr>
+          <w:rFonts w:ascii="Consolas" w:hAnsi="Consolas"/>
+          <w:color w:val="C00000"/>
+          <w:sz w:val="32"/>
+          <w:szCs w:val="32"/>
+        </w:rPr>
+        <w:t xml:space="preserve">git config --global </w:t>
+      </w:r>
+      <w:r>
+        <w:rPr>
+          <w:rFonts w:ascii="Consolas" w:hAnsi="Consolas"/>
+          <w:color w:val="C00000"/>
+          <w:sz w:val="32"/>
+          <w:szCs w:val="32"/>
+        </w:rPr>
+        <w:t>–</w:t>
+      </w:r>
+      <w:r>
+        <w:rPr>
+          <w:rFonts w:ascii="Consolas" w:hAnsi="Consolas"/>
+          <w:color w:val="C00000"/>
+          <w:sz w:val="32"/>
+          <w:szCs w:val="32"/>
+        </w:rPr>
+        <w:t>list</w:t>
+      </w:r>
+      <w:r>
+        <w:rPr>
+          <w:rFonts w:ascii="Consolas" w:hAnsi="Consolas"/>
+          <w:color w:val="C00000"/>
+          <w:sz w:val="32"/>
+          <w:szCs w:val="32"/>
+        </w:rPr>
+        <w:t xml:space="preserve"> </w:t>
+      </w:r>
+      <w:r>
+        <w:rPr>
+          <w:rFonts w:cstheme="minorHAnsi"/>
+          <w:color w:val="C00000"/>
+          <w:sz w:val="32"/>
+          <w:szCs w:val="32"/>
+        </w:rPr>
+        <w:t>(</w:t>
+      </w:r>
+      <w:r>
+        <w:rPr>
+          <w:rFonts w:cstheme="minorHAnsi"/>
+          <w:color w:val="C00000"/>
+          <w:sz w:val="32"/>
+          <w:szCs w:val="32"/>
+          <w:rtl/>
+          <w:lang w:bidi="ar-EG"/>
+        </w:rPr>
+        <w:t>بيتأكد من الإعدادات اللي فوق</w:t>
+      </w:r>
+      <w:r>
+        <w:rPr>
+          <w:rFonts w:cstheme="minorHAnsi"/>
+          <w:color w:val="C00000"/>
+          <w:sz w:val="32"/>
+          <w:szCs w:val="32"/>
+        </w:rPr>
+        <w:t>)</w:t>
       </w:r>
     </w:p>
     <w:p>
@@ -1001,6 +1096,7 @@
           <w:sz w:val="32"/>
           <w:szCs w:val="32"/>
         </w:rPr>
+        <w:lastRenderedPageBreak/>
         <w:t>press esq</w:t>
       </w:r>
       <w:r>
@@ -1030,7 +1126,6 @@
           <w:sz w:val="32"/>
           <w:szCs w:val="32"/>
         </w:rPr>
-        <w:lastRenderedPageBreak/>
         <w:t>press :wq to write and quit</w:t>
       </w:r>
     </w:p>
@@ -2140,6 +2235,7 @@
           <w:rtl/>
           <w:lang w:bidi="ar-EG"/>
         </w:rPr>
+        <w:lastRenderedPageBreak/>
         <w:t xml:space="preserve">والمشروع بيرجع لحالة نظيفة عند آخر </w:t>
       </w:r>
       <w:r>
@@ -2181,7 +2277,6 @@
           <w:sz w:val="32"/>
           <w:szCs w:val="32"/>
         </w:rPr>
-        <w:lastRenderedPageBreak/>
         <w:t>git stash</w:t>
       </w:r>
     </w:p>
@@ -2472,7 +2567,7 @@
     </w:p>
     <w:p>
       <w:pPr>
-        <w:spacing w:before="240" w:after="0"/>
+        <w:spacing w:before="240"/>
         <w:jc w:val="center"/>
         <w:rPr>
           <w:rFonts w:ascii="29LT Bukra Regular" w:hAnsi="29LT Bukra Regular" w:cs="29LT Bukra Regular"/>
@@ -2513,99 +2608,95 @@
         <w:t>Connecting remote repository to local repository</w:t>
       </w:r>
     </w:p>
-    <w:sdt>
-      <w:sdtPr>
-        <w:rPr>
+    <w:p>
+      <w:pPr>
+        <w:bidi/>
+        <w:rPr>
+          <w:rStyle w:val="Heading1Char"/>
           <w:rFonts w:ascii="29LT Bukra Bold" w:eastAsia="Times New Roman" w:hAnsi="29LT Bukra Bold" w:cs="29LT Bukra Bold"/>
           <w:b/>
           <w:bCs/>
           <w:color w:val="FF0000"/>
-          <w:sz w:val="32"/>
-          <w:szCs w:val="32"/>
-          <w:rtl/>
-        </w:rPr>
-        <w:id w:val="-1915778255"/>
-        <w:placeholder>
-          <w:docPart w:val="DefaultPlaceholder_-1854013438"/>
-        </w:placeholder>
-        <w15:appearance w15:val="hidden"/>
-        <w:dropDownList>
-          <w:listItem w:value="Choose an item."/>
-        </w:dropDownList>
-      </w:sdtPr>
-      <w:sdtEndPr>
-        <w:rPr>
-          <w:rFonts w:hint="cs"/>
-        </w:rPr>
-      </w:sdtEndPr>
-      <w:sdtContent>
-        <w:p>
-          <w:pPr>
-            <w:bidi/>
-            <w:spacing w:before="100" w:beforeAutospacing="1" w:after="100" w:afterAutospacing="1" w:line="240" w:lineRule="auto"/>
-            <w:outlineLvl w:val="2"/>
-            <w:rPr>
-              <w:rFonts w:ascii="29LT Bukra Bold" w:eastAsia="Times New Roman" w:hAnsi="29LT Bukra Bold" w:cs="29LT Bukra Bold"/>
-              <w:b/>
-              <w:bCs/>
-              <w:color w:val="FF0000"/>
-              <w:sz w:val="32"/>
-              <w:szCs w:val="32"/>
-            </w:rPr>
-          </w:pPr>
-          <w:r>
-            <w:rPr>
-              <w:rFonts w:ascii="29LT Bukra Bold" w:eastAsia="Times New Roman" w:hAnsi="29LT Bukra Bold" w:cs="29LT Bukra Bold"/>
-              <w:b/>
-              <w:bCs/>
-              <w:color w:val="FF0000"/>
-              <w:sz w:val="32"/>
-              <w:szCs w:val="32"/>
-              <w:rtl/>
-            </w:rPr>
-            <w:t>الطريقة الأولى: البدء من مشروع موجود على</w:t>
-          </w:r>
-          <w:r>
-            <w:rPr>
-              <w:rFonts w:ascii="29LT Bukra Bold" w:eastAsia="Times New Roman" w:hAnsi="29LT Bukra Bold" w:cs="29LT Bukra Bold" w:hint="cs"/>
-              <w:b/>
-              <w:bCs/>
-              <w:color w:val="FF0000"/>
-              <w:sz w:val="32"/>
-              <w:szCs w:val="32"/>
-              <w:rtl/>
-            </w:rPr>
-            <w:t xml:space="preserve"> جهازك</w:t>
-          </w:r>
-        </w:p>
-      </w:sdtContent>
-    </w:sdt>
-    <w:p>
-      <w:pPr>
-        <w:bidi/>
-        <w:spacing w:before="100" w:beforeAutospacing="1" w:after="100" w:afterAutospacing="1" w:line="240" w:lineRule="auto"/>
-        <w:rPr>
-          <w:rFonts w:ascii="29LT Bukra Bold" w:eastAsia="Times New Roman" w:hAnsi="29LT Bukra Bold" w:cs="29LT Bukra Bold"/>
-          <w:sz w:val="32"/>
-          <w:szCs w:val="32"/>
-        </w:rPr>
-      </w:pPr>
-      <w:r>
-        <w:rPr>
-          <w:rFonts w:ascii="29LT Bukra Bold" w:eastAsia="Times New Roman" w:hAnsi="29LT Bukra Bold" w:cs="29LT Bukra Bold"/>
-          <w:sz w:val="32"/>
-          <w:szCs w:val="32"/>
-          <w:rtl/>
-        </w:rPr>
-        <w:t xml:space="preserve">هذه الطريقة تستخدمها عندما يكون لديك </w:t>
-      </w:r>
+          <w:sz w:val="30"/>
+          <w:szCs w:val="30"/>
+        </w:rPr>
+      </w:pPr>
       <w:r>
         <w:rPr>
           <w:rFonts w:ascii="29LT Bukra Bold" w:eastAsia="Times New Roman" w:hAnsi="29LT Bukra Bold" w:cs="29LT Bukra Bold"/>
           <w:b/>
           <w:bCs/>
-          <w:sz w:val="32"/>
-          <w:szCs w:val="32"/>
+          <w:color w:val="FF0000"/>
+          <w:sz w:val="30"/>
+          <w:szCs w:val="30"/>
+          <w:rtl/>
+        </w:rPr>
+        <w:t>الطريقة ا</w:t>
+      </w:r>
+      <w:r>
+        <w:rPr>
+          <w:rFonts w:ascii="29LT Bukra Bold" w:eastAsia="Times New Roman" w:hAnsi="29LT Bukra Bold" w:cs="29LT Bukra Bold" w:hint="cs"/>
+          <w:b/>
+          <w:bCs/>
+          <w:color w:val="FF0000"/>
+          <w:sz w:val="30"/>
+          <w:szCs w:val="30"/>
+          <w:rtl/>
+          <w:lang w:bidi="ar-EG"/>
+        </w:rPr>
+        <w:t>لأولى</w:t>
+      </w:r>
+      <w:r>
+        <w:rPr>
+          <w:rFonts w:ascii="29LT Bukra Bold" w:eastAsia="Times New Roman" w:hAnsi="29LT Bukra Bold" w:cs="29LT Bukra Bold"/>
+          <w:b/>
+          <w:bCs/>
+          <w:color w:val="FF0000"/>
+          <w:sz w:val="30"/>
+          <w:szCs w:val="30"/>
+          <w:rtl/>
+        </w:rPr>
+        <w:t xml:space="preserve">: البدء </w:t>
+      </w:r>
+      <w:r>
+        <w:rPr>
+          <w:rFonts w:ascii="29LT Bukra Bold" w:eastAsia="Times New Roman" w:hAnsi="29LT Bukra Bold" w:cs="29LT Bukra Bold" w:hint="cs"/>
+          <w:b/>
+          <w:bCs/>
+          <w:color w:val="FF0000"/>
+          <w:sz w:val="30"/>
+          <w:szCs w:val="30"/>
+          <w:rtl/>
+        </w:rPr>
+        <w:t>من مشروع موجود على جهازك</w:t>
+      </w:r>
+    </w:p>
+    <w:p>
+      <w:pPr>
+        <w:bidi/>
+        <w:spacing w:after="100" w:afterAutospacing="1" w:line="240" w:lineRule="auto"/>
+        <w:rPr>
+          <w:rFonts w:ascii="29LT Bukra Bold" w:eastAsia="Times New Roman" w:hAnsi="29LT Bukra Bold" w:cs="29LT Bukra Bold"/>
+          <w:sz w:val="30"/>
+          <w:szCs w:val="30"/>
+        </w:rPr>
+      </w:pPr>
+      <w:r>
+        <w:rPr>
+          <w:rFonts w:ascii="29LT Bukra Bold" w:eastAsia="Times New Roman" w:hAnsi="29LT Bukra Bold" w:cs="29LT Bukra Bold"/>
+          <w:sz w:val="30"/>
+          <w:szCs w:val="30"/>
+          <w:rtl/>
+        </w:rPr>
+        <w:t xml:space="preserve">هذه الطريقة تستخدمها عندما يكون لديك </w:t>
+      </w:r>
+      <w:r>
+        <w:rPr>
+          <w:rFonts w:ascii="29LT Bukra Bold" w:eastAsia="Times New Roman" w:hAnsi="29LT Bukra Bold" w:cs="29LT Bukra Bold"/>
+          <w:b/>
+          <w:bCs/>
+          <w:sz w:val="30"/>
+          <w:szCs w:val="30"/>
           <w:rtl/>
         </w:rPr>
         <w:t>مشروع قائم بالفعل</w:t>
@@ -2613,8 +2704,8 @@
       <w:r>
         <w:rPr>
           <w:rFonts w:ascii="29LT Bukra Bold" w:eastAsia="Times New Roman" w:hAnsi="29LT Bukra Bold" w:cs="29LT Bukra Bold"/>
-          <w:sz w:val="32"/>
-          <w:szCs w:val="32"/>
+          <w:sz w:val="30"/>
+          <w:szCs w:val="30"/>
           <w:rtl/>
         </w:rPr>
         <w:t xml:space="preserve"> على جهازك وتريد أن تبدأ في تتبعه باستخدام</w:t>
@@ -2622,16 +2713,16 @@
       <w:r>
         <w:rPr>
           <w:rFonts w:ascii="29LT Bukra Bold" w:eastAsia="Times New Roman" w:hAnsi="29LT Bukra Bold" w:cs="29LT Bukra Bold"/>
-          <w:sz w:val="32"/>
-          <w:szCs w:val="32"/>
+          <w:sz w:val="30"/>
+          <w:szCs w:val="30"/>
         </w:rPr>
         <w:t xml:space="preserve"> Git </w:t>
       </w:r>
       <w:r>
         <w:rPr>
           <w:rFonts w:ascii="29LT Bukra Bold" w:eastAsia="Times New Roman" w:hAnsi="29LT Bukra Bold" w:cs="29LT Bukra Bold"/>
-          <w:sz w:val="32"/>
-          <w:szCs w:val="32"/>
+          <w:sz w:val="30"/>
+          <w:szCs w:val="30"/>
           <w:rtl/>
         </w:rPr>
         <w:t>ورفعه على</w:t>
@@ -2639,8 +2730,8 @@
       <w:r>
         <w:rPr>
           <w:rFonts w:ascii="29LT Bukra Bold" w:eastAsia="Times New Roman" w:hAnsi="29LT Bukra Bold" w:cs="29LT Bukra Bold" w:hint="cs"/>
-          <w:sz w:val="32"/>
-          <w:szCs w:val="32"/>
+          <w:sz w:val="30"/>
+          <w:szCs w:val="30"/>
           <w:rtl/>
         </w:rPr>
         <w:t xml:space="preserve"> </w:t>
@@ -2648,16 +2739,16 @@
       <w:r>
         <w:rPr>
           <w:rFonts w:ascii="29LT Bukra Bold" w:eastAsia="Times New Roman" w:hAnsi="29LT Bukra Bold" w:cs="29LT Bukra Bold"/>
-          <w:sz w:val="32"/>
-          <w:szCs w:val="32"/>
+          <w:sz w:val="30"/>
+          <w:szCs w:val="30"/>
         </w:rPr>
         <w:t>GitHub</w:t>
       </w:r>
       <w:r>
         <w:rPr>
           <w:rFonts w:ascii="29LT Bukra Bold" w:eastAsia="Times New Roman" w:hAnsi="29LT Bukra Bold" w:cs="29LT Bukra Bold" w:hint="cs"/>
-          <w:sz w:val="32"/>
-          <w:szCs w:val="32"/>
+          <w:sz w:val="30"/>
+          <w:szCs w:val="30"/>
           <w:rtl/>
         </w:rPr>
         <w:t xml:space="preserve"> </w:t>
@@ -2674,15 +2765,15 @@
         <w:spacing w:before="100" w:beforeAutospacing="1" w:after="100" w:afterAutospacing="1" w:line="240" w:lineRule="auto"/>
         <w:rPr>
           <w:rFonts w:ascii="29LT Bukra Bold" w:eastAsia="Times New Roman" w:hAnsi="29LT Bukra Bold" w:cs="29LT Bukra Bold"/>
-          <w:sz w:val="32"/>
-          <w:szCs w:val="32"/>
+          <w:sz w:val="30"/>
+          <w:szCs w:val="30"/>
         </w:rPr>
       </w:pPr>
       <w:r>
         <w:rPr>
           <w:rFonts w:ascii="29LT Bukra Bold" w:eastAsia="Times New Roman" w:hAnsi="29LT Bukra Bold" w:cs="29LT Bukra Bold" w:hint="cs"/>
-          <w:sz w:val="32"/>
-          <w:szCs w:val="32"/>
+          <w:sz w:val="30"/>
+          <w:szCs w:val="30"/>
           <w:rtl/>
           <w:lang w:bidi="ar-EG"/>
         </w:rPr>
@@ -2700,15 +2791,15 @@
         <w:spacing w:before="100" w:beforeAutospacing="1" w:after="100" w:afterAutospacing="1" w:line="240" w:lineRule="auto"/>
         <w:rPr>
           <w:rFonts w:ascii="29LT Bukra Bold" w:eastAsia="Times New Roman" w:hAnsi="29LT Bukra Bold" w:cs="29LT Bukra Bold"/>
-          <w:sz w:val="32"/>
-          <w:szCs w:val="32"/>
+          <w:sz w:val="30"/>
+          <w:szCs w:val="30"/>
         </w:rPr>
       </w:pPr>
       <w:r>
         <w:rPr>
           <w:rFonts w:ascii="29LT Bukra Bold" w:eastAsia="Times New Roman" w:hAnsi="29LT Bukra Bold" w:cs="29LT Bukra Bold" w:hint="cs"/>
-          <w:sz w:val="32"/>
-          <w:szCs w:val="32"/>
+          <w:sz w:val="30"/>
+          <w:szCs w:val="30"/>
           <w:rtl/>
         </w:rPr>
         <w:t xml:space="preserve">تدخل إلى المجلد وتنفذ </w:t>
@@ -2716,16 +2807,16 @@
       <w:r>
         <w:rPr>
           <w:rFonts w:ascii="29LT Bukra Bold" w:eastAsia="Times New Roman" w:hAnsi="29LT Bukra Bold" w:cs="29LT Bukra Bold"/>
-          <w:sz w:val="32"/>
-          <w:szCs w:val="32"/>
+          <w:sz w:val="30"/>
+          <w:szCs w:val="30"/>
         </w:rPr>
         <w:t>git init</w:t>
       </w:r>
       <w:r>
         <w:rPr>
           <w:rFonts w:ascii="29LT Bukra Bold" w:eastAsia="Times New Roman" w:hAnsi="29LT Bukra Bold" w:cs="29LT Bukra Bold" w:hint="cs"/>
-          <w:sz w:val="32"/>
-          <w:szCs w:val="32"/>
+          <w:sz w:val="30"/>
+          <w:szCs w:val="30"/>
           <w:rtl/>
           <w:lang w:bidi="ar-EG"/>
         </w:rPr>
@@ -2734,8 +2825,8 @@
       <w:r>
         <w:rPr>
           <w:rFonts w:ascii="29LT Bukra Bold" w:eastAsia="Times New Roman" w:hAnsi="29LT Bukra Bold" w:cs="29LT Bukra Bold" w:hint="cs"/>
-          <w:sz w:val="32"/>
-          <w:szCs w:val="32"/>
+          <w:sz w:val="30"/>
+          <w:szCs w:val="30"/>
           <w:rtl/>
           <w:lang w:bidi="ar-EG"/>
         </w:rPr>
@@ -2744,8 +2835,8 @@
       <w:r>
         <w:rPr>
           <w:rFonts w:ascii="29LT Bukra Bold" w:eastAsia="Times New Roman" w:hAnsi="29LT Bukra Bold" w:cs="29LT Bukra Bold"/>
-          <w:sz w:val="32"/>
-          <w:szCs w:val="32"/>
+          <w:sz w:val="30"/>
+          <w:szCs w:val="30"/>
           <w:lang w:bidi="ar-EG"/>
         </w:rPr>
         <w:t>git</w:t>
@@ -2753,8 +2844,8 @@
       <w:r>
         <w:rPr>
           <w:rFonts w:ascii="29LT Bukra Bold" w:eastAsia="Times New Roman" w:hAnsi="29LT Bukra Bold" w:cs="29LT Bukra Bold" w:hint="cs"/>
-          <w:sz w:val="32"/>
-          <w:szCs w:val="32"/>
+          <w:sz w:val="30"/>
+          <w:szCs w:val="30"/>
           <w:rtl/>
           <w:lang w:bidi="ar-EG"/>
         </w:rPr>
@@ -2772,15 +2863,15 @@
         <w:spacing w:before="100" w:beforeAutospacing="1" w:after="100" w:afterAutospacing="1" w:line="240" w:lineRule="auto"/>
         <w:rPr>
           <w:rFonts w:ascii="29LT Bukra Bold" w:eastAsia="Times New Roman" w:hAnsi="29LT Bukra Bold" w:cs="29LT Bukra Bold"/>
-          <w:sz w:val="32"/>
-          <w:szCs w:val="32"/>
+          <w:sz w:val="30"/>
+          <w:szCs w:val="30"/>
         </w:rPr>
       </w:pPr>
       <w:r>
         <w:rPr>
           <w:rFonts w:ascii="29LT Bukra Bold" w:eastAsia="Times New Roman" w:hAnsi="29LT Bukra Bold" w:cs="29LT Bukra Bold" w:hint="cs"/>
-          <w:sz w:val="32"/>
-          <w:szCs w:val="32"/>
+          <w:sz w:val="30"/>
+          <w:szCs w:val="30"/>
           <w:rtl/>
           <w:lang w:bidi="ar-EG"/>
         </w:rPr>
@@ -2789,8 +2880,8 @@
       <w:r>
         <w:rPr>
           <w:rFonts w:ascii="29LT Bukra Bold" w:eastAsia="Times New Roman" w:hAnsi="29LT Bukra Bold" w:cs="29LT Bukra Bold"/>
-          <w:sz w:val="32"/>
-          <w:szCs w:val="32"/>
+          <w:sz w:val="30"/>
+          <w:szCs w:val="30"/>
           <w:lang w:bidi="ar-EG"/>
         </w:rPr>
         <w:t>GitHub</w:t>
@@ -2798,8 +2889,8 @@
       <w:r>
         <w:rPr>
           <w:rFonts w:ascii="29LT Bukra Bold" w:eastAsia="Times New Roman" w:hAnsi="29LT Bukra Bold" w:cs="29LT Bukra Bold" w:hint="cs"/>
-          <w:sz w:val="32"/>
-          <w:szCs w:val="32"/>
+          <w:sz w:val="30"/>
+          <w:szCs w:val="30"/>
           <w:rtl/>
           <w:lang w:bidi="ar-EG"/>
         </w:rPr>
@@ -2817,15 +2908,15 @@
         <w:spacing w:before="100" w:beforeAutospacing="1" w:after="100" w:afterAutospacing="1" w:line="240" w:lineRule="auto"/>
         <w:rPr>
           <w:rFonts w:ascii="29LT Bukra Bold" w:eastAsia="Times New Roman" w:hAnsi="29LT Bukra Bold" w:cs="29LT Bukra Bold"/>
-          <w:sz w:val="32"/>
-          <w:szCs w:val="32"/>
+          <w:sz w:val="30"/>
+          <w:szCs w:val="30"/>
         </w:rPr>
       </w:pPr>
       <w:r>
         <w:rPr>
           <w:rFonts w:ascii="29LT Bukra Bold" w:eastAsia="Times New Roman" w:hAnsi="29LT Bukra Bold" w:cs="29LT Bukra Bold" w:hint="cs"/>
-          <w:sz w:val="32"/>
-          <w:szCs w:val="32"/>
+          <w:sz w:val="30"/>
+          <w:szCs w:val="30"/>
           <w:rtl/>
           <w:lang w:bidi="ar-EG"/>
         </w:rPr>
@@ -2834,8 +2925,8 @@
       <w:r>
         <w:rPr>
           <w:rFonts w:ascii="29LT Bukra Bold" w:eastAsia="Times New Roman" w:hAnsi="29LT Bukra Bold" w:cs="29LT Bukra Bold"/>
-          <w:sz w:val="32"/>
-          <w:szCs w:val="32"/>
+          <w:sz w:val="30"/>
+          <w:szCs w:val="30"/>
           <w:lang w:bidi="ar-EG"/>
         </w:rPr>
         <w:t xml:space="preserve">git remote add origin repo_URL </w:t>
@@ -2843,8 +2934,8 @@
       <w:r>
         <w:rPr>
           <w:rFonts w:ascii="29LT Bukra Bold" w:eastAsia="Times New Roman" w:hAnsi="29LT Bukra Bold" w:cs="29LT Bukra Bold" w:hint="cs"/>
-          <w:sz w:val="32"/>
-          <w:szCs w:val="32"/>
+          <w:sz w:val="30"/>
+          <w:szCs w:val="30"/>
           <w:rtl/>
           <w:lang w:bidi="ar-EG"/>
         </w:rPr>
@@ -2862,15 +2953,15 @@
         <w:spacing w:before="100" w:beforeAutospacing="1" w:after="100" w:afterAutospacing="1" w:line="240" w:lineRule="auto"/>
         <w:rPr>
           <w:rFonts w:ascii="29LT Bukra Bold" w:eastAsia="Times New Roman" w:hAnsi="29LT Bukra Bold" w:cs="29LT Bukra Bold"/>
-          <w:sz w:val="32"/>
-          <w:szCs w:val="32"/>
+          <w:sz w:val="30"/>
+          <w:szCs w:val="30"/>
         </w:rPr>
       </w:pPr>
       <w:r>
         <w:rPr>
           <w:rFonts w:ascii="29LT Bukra Bold" w:eastAsia="Times New Roman" w:hAnsi="29LT Bukra Bold" w:cs="29LT Bukra Bold" w:hint="cs"/>
-          <w:sz w:val="32"/>
-          <w:szCs w:val="32"/>
+          <w:sz w:val="30"/>
+          <w:szCs w:val="30"/>
           <w:rtl/>
           <w:lang w:bidi="ar-EG"/>
         </w:rPr>
@@ -2879,8 +2970,8 @@
       <w:r>
         <w:rPr>
           <w:rFonts w:ascii="29LT Bukra Bold" w:eastAsia="Times New Roman" w:hAnsi="29LT Bukra Bold" w:cs="29LT Bukra Bold"/>
-          <w:sz w:val="32"/>
-          <w:szCs w:val="32"/>
+          <w:sz w:val="30"/>
+          <w:szCs w:val="30"/>
           <w:lang w:bidi="ar-EG"/>
         </w:rPr>
         <w:t>add, commit &amp; push</w:t>
@@ -2888,8 +2979,8 @@
       <w:r>
         <w:rPr>
           <w:rFonts w:ascii="29LT Bukra Bold" w:eastAsia="Times New Roman" w:hAnsi="29LT Bukra Bold" w:cs="29LT Bukra Bold" w:hint="cs"/>
-          <w:sz w:val="32"/>
-          <w:szCs w:val="32"/>
+          <w:sz w:val="30"/>
+          <w:szCs w:val="30"/>
           <w:rtl/>
           <w:lang w:bidi="ar-EG"/>
         </w:rPr>
@@ -2898,29 +2989,36 @@
     </w:p>
     <w:p>
       <w:pPr>
-        <w:pStyle w:val="Heading3"/>
         <w:bidi/>
         <w:rPr>
-          <w:sz w:val="32"/>
-          <w:szCs w:val="32"/>
-        </w:rPr>
-      </w:pPr>
-      <w:r>
-        <w:rPr>
-          <w:rFonts w:ascii="29LT Bukra Bold" w:hAnsi="29LT Bukra Bold" w:cs="29LT Bukra Bold"/>
+          <w:rFonts w:ascii="29LT Bukra Bold" w:eastAsia="Times New Roman" w:hAnsi="29LT Bukra Bold" w:cs="29LT Bukra Bold"/>
+          <w:b/>
+          <w:bCs/>
           <w:color w:val="FF0000"/>
-          <w:sz w:val="32"/>
-          <w:szCs w:val="32"/>
+          <w:sz w:val="30"/>
+          <w:szCs w:val="30"/>
+        </w:rPr>
+      </w:pPr>
+      <w:r>
+        <w:rPr>
+          <w:rFonts w:ascii="29LT Bukra Bold" w:eastAsia="Times New Roman" w:hAnsi="29LT Bukra Bold" w:cs="29LT Bukra Bold"/>
+          <w:b/>
+          <w:bCs/>
+          <w:color w:val="FF0000"/>
+          <w:sz w:val="30"/>
+          <w:szCs w:val="30"/>
           <w:rtl/>
         </w:rPr>
         <w:t>الطريقة الثانية: البدء من مستودع جديد على</w:t>
       </w:r>
       <w:r>
         <w:rPr>
-          <w:rFonts w:ascii="29LT Bukra Bold" w:hAnsi="29LT Bukra Bold" w:cs="29LT Bukra Bold"/>
+          <w:rFonts w:ascii="29LT Bukra Bold" w:eastAsia="Times New Roman" w:hAnsi="29LT Bukra Bold" w:cs="29LT Bukra Bold"/>
+          <w:b/>
+          <w:bCs/>
           <w:color w:val="FF0000"/>
-          <w:sz w:val="32"/>
-          <w:szCs w:val="32"/>
+          <w:sz w:val="30"/>
+          <w:szCs w:val="30"/>
         </w:rPr>
         <w:t xml:space="preserve"> GitHub </w:t>
       </w:r>
@@ -2929,10 +3027,11 @@
       <w:pPr>
         <w:pStyle w:val="NormalWeb"/>
         <w:bidi/>
+        <w:spacing w:before="0" w:beforeAutospacing="0"/>
         <w:rPr>
           <w:rFonts w:ascii="29LT Bukra Bold" w:hAnsi="29LT Bukra Bold" w:cs="29LT Bukra Bold"/>
-          <w:sz w:val="32"/>
-          <w:szCs w:val="32"/>
+          <w:sz w:val="30"/>
+          <w:szCs w:val="30"/>
           <w:rtl/>
           <w:lang w:bidi="ar-EG"/>
         </w:rPr>
@@ -2940,8 +3039,8 @@
       <w:r>
         <w:rPr>
           <w:rFonts w:ascii="29LT Bukra Bold" w:hAnsi="29LT Bukra Bold" w:cs="29LT Bukra Bold"/>
-          <w:sz w:val="32"/>
-          <w:szCs w:val="32"/>
+          <w:sz w:val="30"/>
+          <w:szCs w:val="30"/>
           <w:rtl/>
         </w:rPr>
         <w:t>هذه الطريقة تستخدمها عندما تبدأ مشروعًا جديدًا من الصفر أو عندما تريد العمل على مشروع موجود بالفعل عل</w:t>
@@ -2949,8 +3048,8 @@
       <w:r>
         <w:rPr>
           <w:rFonts w:ascii="29LT Bukra Bold" w:hAnsi="29LT Bukra Bold" w:cs="29LT Bukra Bold" w:hint="cs"/>
-          <w:sz w:val="32"/>
-          <w:szCs w:val="32"/>
+          <w:sz w:val="30"/>
+          <w:szCs w:val="30"/>
           <w:rtl/>
           <w:lang w:bidi="ar-EG"/>
         </w:rPr>
@@ -2959,8 +3058,8 @@
       <w:r>
         <w:rPr>
           <w:rFonts w:ascii="29LT Bukra Bold" w:hAnsi="29LT Bukra Bold" w:cs="29LT Bukra Bold"/>
-          <w:sz w:val="32"/>
-          <w:szCs w:val="32"/>
+          <w:sz w:val="30"/>
+          <w:szCs w:val="30"/>
           <w:lang w:bidi="ar-EG"/>
         </w:rPr>
         <w:t>GitHub</w:t>
@@ -2976,16 +3075,16 @@
         <w:bidi/>
         <w:rPr>
           <w:rFonts w:ascii="29LT Bukra Bold" w:hAnsi="29LT Bukra Bold" w:cs="29LT Bukra Bold"/>
-          <w:sz w:val="32"/>
-          <w:szCs w:val="32"/>
+          <w:sz w:val="30"/>
+          <w:szCs w:val="30"/>
           <w:lang w:bidi="ar-EG"/>
         </w:rPr>
       </w:pPr>
       <w:r>
         <w:rPr>
           <w:rFonts w:ascii="29LT Bukra Bold" w:hAnsi="29LT Bukra Bold" w:cs="29LT Bukra Bold" w:hint="cs"/>
-          <w:sz w:val="32"/>
-          <w:szCs w:val="32"/>
+          <w:sz w:val="30"/>
+          <w:szCs w:val="30"/>
           <w:rtl/>
           <w:lang w:bidi="ar-EG"/>
         </w:rPr>
@@ -2994,8 +3093,8 @@
       <w:r>
         <w:rPr>
           <w:rFonts w:ascii="29LT Bukra Bold" w:hAnsi="29LT Bukra Bold" w:cs="29LT Bukra Bold"/>
-          <w:sz w:val="32"/>
-          <w:szCs w:val="32"/>
+          <w:sz w:val="30"/>
+          <w:szCs w:val="30"/>
           <w:lang w:bidi="ar-EG"/>
         </w:rPr>
         <w:t>GitHub</w:t>
@@ -3003,8 +3102,8 @@
       <w:r>
         <w:rPr>
           <w:rFonts w:ascii="29LT Bukra Bold" w:hAnsi="29LT Bukra Bold" w:cs="29LT Bukra Bold" w:hint="cs"/>
-          <w:sz w:val="32"/>
-          <w:szCs w:val="32"/>
+          <w:sz w:val="30"/>
+          <w:szCs w:val="30"/>
           <w:rtl/>
           <w:lang w:bidi="ar-EG"/>
         </w:rPr>
@@ -3013,8 +3112,8 @@
       <w:r>
         <w:rPr>
           <w:rFonts w:ascii="29LT Bukra Bold" w:hAnsi="29LT Bukra Bold" w:cs="29LT Bukra Bold"/>
-          <w:sz w:val="32"/>
-          <w:szCs w:val="32"/>
+          <w:sz w:val="30"/>
+          <w:szCs w:val="30"/>
           <w:lang w:bidi="ar-EG"/>
         </w:rPr>
         <w:t>README.md</w:t>
@@ -3022,8 +3121,8 @@
       <w:r>
         <w:rPr>
           <w:rFonts w:ascii="29LT Bukra Bold" w:hAnsi="29LT Bukra Bold" w:cs="29LT Bukra Bold" w:hint="cs"/>
-          <w:sz w:val="32"/>
-          <w:szCs w:val="32"/>
+          <w:sz w:val="30"/>
+          <w:szCs w:val="30"/>
           <w:rtl/>
           <w:lang w:bidi="ar-EG"/>
         </w:rPr>
@@ -3040,16 +3139,16 @@
         <w:bidi/>
         <w:rPr>
           <w:rFonts w:ascii="29LT Bukra Bold" w:hAnsi="29LT Bukra Bold" w:cs="29LT Bukra Bold"/>
-          <w:sz w:val="32"/>
-          <w:szCs w:val="32"/>
+          <w:sz w:val="30"/>
+          <w:szCs w:val="30"/>
           <w:lang w:bidi="ar-EG"/>
         </w:rPr>
       </w:pPr>
       <w:r>
         <w:rPr>
           <w:rFonts w:ascii="29LT Bukra Bold" w:hAnsi="29LT Bukra Bold" w:cs="29LT Bukra Bold" w:hint="cs"/>
-          <w:sz w:val="32"/>
-          <w:szCs w:val="32"/>
+          <w:sz w:val="30"/>
+          <w:szCs w:val="30"/>
           <w:rtl/>
           <w:lang w:bidi="ar-EG"/>
         </w:rPr>
@@ -3058,8 +3157,8 @@
       <w:r>
         <w:rPr>
           <w:rFonts w:ascii="29LT Bukra Bold" w:hAnsi="29LT Bukra Bold" w:cs="29LT Bukra Bold"/>
-          <w:sz w:val="32"/>
-          <w:szCs w:val="32"/>
+          <w:sz w:val="30"/>
+          <w:szCs w:val="30"/>
           <w:lang w:bidi="ar-EG"/>
         </w:rPr>
         <w:t>URL</w:t>
@@ -3067,8 +3166,8 @@
       <w:r>
         <w:rPr>
           <w:rFonts w:ascii="29LT Bukra Bold" w:hAnsi="29LT Bukra Bold" w:cs="29LT Bukra Bold" w:hint="cs"/>
-          <w:sz w:val="32"/>
-          <w:szCs w:val="32"/>
+          <w:sz w:val="30"/>
+          <w:szCs w:val="30"/>
           <w:rtl/>
           <w:lang w:bidi="ar-EG"/>
         </w:rPr>
@@ -3085,16 +3184,16 @@
         <w:bidi/>
         <w:rPr>
           <w:rFonts w:ascii="29LT Bukra Bold" w:hAnsi="29LT Bukra Bold" w:cs="29LT Bukra Bold"/>
-          <w:sz w:val="32"/>
-          <w:szCs w:val="32"/>
+          <w:sz w:val="30"/>
+          <w:szCs w:val="30"/>
           <w:lang w:bidi="ar-EG"/>
         </w:rPr>
       </w:pPr>
       <w:r>
         <w:rPr>
           <w:rFonts w:ascii="29LT Bukra Bold" w:hAnsi="29LT Bukra Bold" w:cs="29LT Bukra Bold" w:hint="cs"/>
-          <w:sz w:val="32"/>
-          <w:szCs w:val="32"/>
+          <w:sz w:val="30"/>
+          <w:szCs w:val="30"/>
           <w:rtl/>
           <w:lang w:bidi="ar-EG"/>
         </w:rPr>
@@ -3103,8 +3202,8 @@
       <w:r>
         <w:rPr>
           <w:rFonts w:ascii="29LT Bukra Bold" w:hAnsi="29LT Bukra Bold" w:cs="29LT Bukra Bold"/>
-          <w:sz w:val="32"/>
-          <w:szCs w:val="32"/>
+          <w:sz w:val="30"/>
+          <w:szCs w:val="30"/>
           <w:lang w:bidi="ar-EG"/>
         </w:rPr>
         <w:t>git clone repo_URL</w:t>
@@ -3120,16 +3219,16 @@
         <w:bidi/>
         <w:rPr>
           <w:rFonts w:ascii="29LT Bukra Bold" w:hAnsi="29LT Bukra Bold" w:cs="29LT Bukra Bold"/>
-          <w:sz w:val="32"/>
-          <w:szCs w:val="32"/>
+          <w:sz w:val="30"/>
+          <w:szCs w:val="30"/>
           <w:lang w:bidi="ar-EG"/>
         </w:rPr>
       </w:pPr>
       <w:r>
         <w:rPr>
           <w:rFonts w:ascii="29LT Bukra Bold" w:hAnsi="29LT Bukra Bold" w:cs="29LT Bukra Bold" w:hint="cs"/>
-          <w:sz w:val="32"/>
-          <w:szCs w:val="32"/>
+          <w:sz w:val="30"/>
+          <w:szCs w:val="30"/>
           <w:rtl/>
           <w:lang w:bidi="ar-EG"/>
         </w:rPr>
@@ -3138,8 +3237,8 @@
       <w:r>
         <w:rPr>
           <w:rFonts w:ascii="29LT Bukra Bold" w:hAnsi="29LT Bukra Bold" w:cs="29LT Bukra Bold"/>
-          <w:sz w:val="32"/>
-          <w:szCs w:val="32"/>
+          <w:sz w:val="30"/>
+          <w:szCs w:val="30"/>
           <w:lang w:bidi="ar-EG"/>
         </w:rPr>
         <w:t>git init, git remote add &amp; pull</w:t>
@@ -3153,19 +3252,19 @@
           <w:numId w:val="5"/>
         </w:numPr>
         <w:bidi/>
-        <w:spacing w:after="0" w:afterAutospacing="0"/>
+        <w:spacing w:before="0" w:beforeAutospacing="0" w:after="240" w:afterAutospacing="0"/>
         <w:rPr>
           <w:rFonts w:ascii="29LT Bukra Bold" w:hAnsi="29LT Bukra Bold" w:cs="29LT Bukra Bold"/>
-          <w:sz w:val="32"/>
-          <w:szCs w:val="32"/>
+          <w:sz w:val="30"/>
+          <w:szCs w:val="30"/>
           <w:lang w:bidi="ar-EG"/>
         </w:rPr>
       </w:pPr>
       <w:r>
         <w:rPr>
           <w:rFonts w:ascii="29LT Bukra Bold" w:hAnsi="29LT Bukra Bold" w:cs="29LT Bukra Bold"/>
-          <w:sz w:val="32"/>
-          <w:szCs w:val="32"/>
+          <w:sz w:val="30"/>
+          <w:szCs w:val="30"/>
           <w:lang w:bidi="ar-EG"/>
         </w:rPr>
         <w:t>pull</w:t>
@@ -3173,8 +3272,8 @@
       <w:r>
         <w:rPr>
           <w:rFonts w:ascii="29LT Bukra Bold" w:hAnsi="29LT Bukra Bold" w:cs="29LT Bukra Bold" w:hint="cs"/>
-          <w:sz w:val="32"/>
-          <w:szCs w:val="32"/>
+          <w:sz w:val="30"/>
+          <w:szCs w:val="30"/>
           <w:rtl/>
           <w:lang w:bidi="ar-EG"/>
         </w:rPr>
@@ -3184,33 +3283,10 @@
     <w:p>
       <w:pPr>
         <w:pStyle w:val="NormalWeb"/>
-        <w:bidi/>
-        <w:spacing w:before="0" w:beforeAutospacing="0"/>
-        <w:ind w:left="450"/>
-        <w:rPr>
-          <w:rFonts w:ascii="29LT Bukra Regular" w:eastAsiaTheme="minorHAnsi" w:hAnsi="29LT Bukra Regular" w:cs="29LT Bukra Regular"/>
-          <w:b/>
-          <w:color w:val="F7CAAC" w:themeColor="accent2" w:themeTint="66"/>
-          <w:sz w:val="32"/>
-          <w:szCs w:val="32"/>
-          <w:rtl/>
-          <w:lang w:bidi="ar-EG"/>
-          <w14:textOutline w14:w="11112" w14:cap="flat" w14:cmpd="sng" w14:algn="ctr">
-            <w14:solidFill>
-              <w14:schemeClr w14:val="accent2"/>
-            </w14:solidFill>
-            <w14:prstDash w14:val="solid"/>
-            <w14:round/>
-          </w14:textOutline>
-        </w:rPr>
-      </w:pPr>
-    </w:p>
-    <w:p>
-      <w:pPr>
-        <w:pStyle w:val="NormalWeb"/>
+        <w:keepNext/>
+        <w:keepLines/>
         <w:bidi/>
         <w:spacing w:before="0" w:beforeAutospacing="0" w:after="0" w:afterAutospacing="0"/>
-        <w:ind w:left="450"/>
         <w:rPr>
           <w:rFonts w:ascii="29LT Bukra Bold" w:hAnsi="29LT Bukra Bold" w:cs="29LT Bukra Bold"/>
           <w:b/>
@@ -3251,7 +3327,6 @@
             <w14:round/>
           </w14:textOutline>
         </w:rPr>
-        <w:lastRenderedPageBreak/>
         <w:t>بعد كدا ت</w:t>
       </w:r>
       <w:r>
@@ -3371,6 +3446,8 @@
     <w:p>
       <w:pPr>
         <w:pStyle w:val="NormalWeb"/>
+        <w:keepNext/>
+        <w:keepLines/>
         <w:spacing w:before="0" w:beforeAutospacing="0" w:after="0" w:afterAutospacing="0"/>
         <w:rPr>
           <w:rFonts w:ascii="Consolas" w:eastAsiaTheme="minorHAnsi" w:hAnsi="Consolas" w:cstheme="minorBidi"/>
@@ -3386,12 +3463,15 @@
           <w:sz w:val="32"/>
           <w:szCs w:val="32"/>
         </w:rPr>
+        <w:lastRenderedPageBreak/>
         <w:t>git remote -v</w:t>
       </w:r>
     </w:p>
     <w:p>
       <w:pPr>
         <w:pStyle w:val="NormalWeb"/>
+        <w:keepNext/>
+        <w:keepLines/>
         <w:bidi/>
         <w:spacing w:before="0" w:beforeAutospacing="0"/>
         <w:rPr>
@@ -3439,6 +3519,8 @@
     <w:p>
       <w:pPr>
         <w:pStyle w:val="NormalWeb"/>
+        <w:keepNext/>
+        <w:keepLines/>
         <w:rPr>
           <w:rFonts w:ascii="29LT Bukra Regular" w:eastAsiaTheme="minorHAnsi" w:hAnsi="29LT Bukra Regular" w:cs="29LT Bukra Regular"/>
           <w:color w:val="000000"/>
@@ -3471,12 +3553,13 @@
     <w:p>
       <w:pPr>
         <w:pStyle w:val="NormalWeb"/>
+        <w:keepNext/>
+        <w:keepLines/>
         <w:rPr>
           <w:rFonts w:ascii="Consolas" w:eastAsiaTheme="minorHAnsi" w:hAnsi="Consolas" w:cstheme="minorBidi"/>
           <w:color w:val="C00000"/>
           <w:sz w:val="32"/>
           <w:szCs w:val="32"/>
-          <w:lang w:bidi="ar-EG"/>
         </w:rPr>
       </w:pPr>
       <w:r>
@@ -3497,15 +3580,36 @@
         </w:rPr>
         <w:t>main</w:t>
       </w:r>
+      <w:r>
+        <w:rPr>
+          <w:rFonts w:ascii="Consolas" w:eastAsiaTheme="minorHAnsi" w:hAnsi="Consolas" w:cstheme="minorBidi"/>
+          <w:color w:val="C00000"/>
+          <w:sz w:val="32"/>
+          <w:szCs w:val="32"/>
+        </w:rPr>
+        <w:t xml:space="preserve"> | </w:t>
+      </w:r>
+      <w:r>
+        <w:rPr>
+          <w:rFonts w:ascii="Consolas" w:eastAsiaTheme="minorHAnsi" w:hAnsi="Consolas" w:cstheme="minorBidi"/>
+          <w:color w:val="C00000"/>
+          <w:sz w:val="32"/>
+          <w:szCs w:val="32"/>
+        </w:rPr>
+        <w:t>git push -u origin main</w:t>
+      </w:r>
     </w:p>
     <w:p>
       <w:pPr>
         <w:pStyle w:val="NormalWeb"/>
+        <w:keepNext/>
+        <w:keepLines/>
         <w:rPr>
           <w:rFonts w:ascii="Consolas" w:eastAsiaTheme="minorHAnsi" w:hAnsi="Consolas" w:cstheme="minorBidi"/>
           <w:color w:val="C00000"/>
-          <w:sz w:val="32"/>
-          <w:szCs w:val="32"/>
+          <w:sz w:val="28"/>
+          <w:szCs w:val="28"/>
+          <w:lang w:bidi="ar-EG"/>
         </w:rPr>
       </w:pPr>
       <w:r>
@@ -3515,6 +3619,55 @@
           <w:sz w:val="32"/>
           <w:szCs w:val="32"/>
         </w:rPr>
+        <w:t xml:space="preserve">-u </w:t>
+      </w:r>
+      <w:r>
+        <w:rPr>
+          <w:rFonts w:ascii="Consolas" w:eastAsiaTheme="minorHAnsi" w:hAnsi="Consolas" w:cstheme="minorBidi"/>
+          <w:color w:val="C00000"/>
+          <w:sz w:val="32"/>
+          <w:szCs w:val="32"/>
+        </w:rPr>
+        <w:t>--set-upstream</w:t>
+      </w:r>
+      <w:r>
+        <w:rPr>
+          <w:rFonts w:ascii="Consolas" w:eastAsiaTheme="minorHAnsi" w:hAnsi="Consolas" w:cstheme="minorBidi"/>
+          <w:color w:val="C00000"/>
+          <w:sz w:val="32"/>
+          <w:szCs w:val="32"/>
+        </w:rPr>
+        <w:t xml:space="preserve"> </w:t>
+      </w:r>
+      <w:r>
+        <w:rPr>
+          <w:rFonts w:ascii="Consolas" w:eastAsiaTheme="minorHAnsi" w:hAnsi="Consolas" w:cstheme="minorBidi"/>
+          <w:color w:val="C00000"/>
+          <w:sz w:val="20"/>
+          <w:szCs w:val="20"/>
+        </w:rPr>
+        <w:t>(Git remembers where to push and pull in the future git push / pull)</w:t>
+      </w:r>
+    </w:p>
+    <w:p>
+      <w:pPr>
+        <w:pStyle w:val="NormalWeb"/>
+        <w:keepNext/>
+        <w:keepLines/>
+        <w:rPr>
+          <w:rFonts w:ascii="Consolas" w:eastAsiaTheme="minorHAnsi" w:hAnsi="Consolas" w:cstheme="minorBidi"/>
+          <w:color w:val="C00000"/>
+          <w:sz w:val="32"/>
+          <w:szCs w:val="32"/>
+        </w:rPr>
+      </w:pPr>
+      <w:r>
+        <w:rPr>
+          <w:rFonts w:ascii="Consolas" w:eastAsiaTheme="minorHAnsi" w:hAnsi="Consolas" w:cstheme="minorBidi"/>
+          <w:color w:val="C00000"/>
+          <w:sz w:val="32"/>
+          <w:szCs w:val="32"/>
+        </w:rPr>
         <w:t>git pu</w:t>
       </w:r>
       <w:r>
@@ -3539,6 +3692,8 @@
     <w:p>
       <w:pPr>
         <w:pStyle w:val="NormalWeb"/>
+        <w:keepNext/>
+        <w:keepLines/>
         <w:pBdr>
           <w:bottom w:val="single" w:sz="4" w:space="1" w:color="auto"/>
         </w:pBdr>
@@ -3579,6 +3734,8 @@
     </w:p>
     <w:p>
       <w:pPr>
+        <w:keepNext/>
+        <w:keepLines/>
         <w:spacing w:after="0"/>
         <w:jc w:val="center"/>
         <w:rPr>
@@ -3622,6 +3779,8 @@
     </w:p>
     <w:p>
       <w:pPr>
+        <w:keepNext/>
+        <w:keepLines/>
         <w:bidi/>
         <w:spacing w:after="0"/>
         <w:rPr>
@@ -3893,6 +4052,8 @@
     </w:p>
     <w:p>
       <w:pPr>
+        <w:keepNext/>
+        <w:keepLines/>
         <w:spacing w:after="0"/>
         <w:rPr>
           <w:rFonts w:ascii="Consolas" w:hAnsi="Consolas"/>
@@ -3913,6 +4074,8 @@
     </w:p>
     <w:p>
       <w:pPr>
+        <w:keepNext/>
+        <w:keepLines/>
         <w:spacing w:after="0"/>
         <w:rPr>
           <w:rFonts w:ascii="Consolas" w:hAnsi="Consolas"/>
@@ -3933,6 +4096,8 @@
     </w:p>
     <w:p>
       <w:pPr>
+        <w:keepNext/>
+        <w:keepLines/>
         <w:bidi/>
         <w:spacing w:after="0"/>
         <w:rPr>
@@ -4019,6 +4184,8 @@
     </w:p>
     <w:p>
       <w:pPr>
+        <w:keepNext/>
+        <w:keepLines/>
         <w:spacing w:after="0"/>
         <w:rPr>
           <w:rFonts w:ascii="Consolas" w:hAnsi="Consolas"/>
@@ -4039,6 +4206,8 @@
     </w:p>
     <w:p>
       <w:pPr>
+        <w:keepNext/>
+        <w:keepLines/>
         <w:spacing w:after="0"/>
         <w:rPr>
           <w:rFonts w:ascii="Consolas" w:hAnsi="Consolas"/>
@@ -4059,6 +4228,8 @@
     </w:p>
     <w:p>
       <w:pPr>
+        <w:keepNext/>
+        <w:keepLines/>
         <w:bidi/>
         <w:spacing w:after="0"/>
         <w:rPr>
@@ -4145,6 +4316,8 @@
     </w:p>
     <w:p>
       <w:pPr>
+        <w:keepNext/>
+        <w:keepLines/>
         <w:spacing w:after="0"/>
         <w:rPr>
           <w:rFonts w:ascii="Consolas" w:hAnsi="Consolas"/>
@@ -4213,6 +4386,8 @@
     </w:p>
     <w:p>
       <w:pPr>
+        <w:keepNext/>
+        <w:keepLines/>
         <w:spacing w:after="0"/>
         <w:rPr>
           <w:rFonts w:ascii="29LT Bukra Regular" w:hAnsi="29LT Bukra Regular" w:cs="29LT Bukra Regular"/>
@@ -4295,6 +4470,8 @@
     </w:p>
     <w:p>
       <w:pPr>
+        <w:keepNext/>
+        <w:keepLines/>
         <w:rPr>
           <w:rFonts w:ascii="29LT Bukra Regular" w:hAnsi="29LT Bukra Regular" w:cs="29LT Bukra Regular"/>
           <w:color w:val="000000" w:themeColor="text1"/>
@@ -4326,6 +4503,8 @@
     </w:p>
     <w:p>
       <w:pPr>
+        <w:keepNext/>
+        <w:keepLines/>
         <w:spacing w:after="0"/>
         <w:rPr>
           <w:rFonts w:ascii="Consolas" w:hAnsi="Consolas"/>
@@ -4346,6 +4525,8 @@
     </w:p>
     <w:p>
       <w:pPr>
+        <w:keepNext/>
+        <w:keepLines/>
         <w:bidi/>
         <w:spacing w:after="0"/>
         <w:rPr>
@@ -4410,6 +4591,8 @@
     </w:p>
     <w:p>
       <w:pPr>
+        <w:keepNext/>
+        <w:keepLines/>
         <w:spacing w:after="0"/>
         <w:rPr>
           <w:rFonts w:ascii="Consolas" w:hAnsi="Consolas"/>
@@ -4430,6 +4613,8 @@
     </w:p>
     <w:p>
       <w:pPr>
+        <w:keepNext/>
+        <w:keepLines/>
         <w:bidi/>
         <w:spacing w:after="0"/>
         <w:rPr>
@@ -4474,6 +4659,8 @@
     </w:p>
     <w:p>
       <w:pPr>
+        <w:keepNext/>
+        <w:keepLines/>
         <w:bidi/>
         <w:spacing w:after="0"/>
         <w:rPr>
@@ -4580,6 +4767,8 @@
     </w:p>
     <w:p>
       <w:pPr>
+        <w:keepNext/>
+        <w:keepLines/>
         <w:spacing w:before="240" w:after="0"/>
         <w:rPr>
           <w:rFonts w:ascii="Consolas" w:hAnsi="Consolas"/>
@@ -4601,6 +4790,8 @@
     </w:p>
     <w:p>
       <w:pPr>
+        <w:keepNext/>
+        <w:keepLines/>
         <w:bidi/>
         <w:spacing w:after="0"/>
         <w:rPr>
@@ -4646,6 +4837,8 @@
     </w:p>
     <w:p>
       <w:pPr>
+        <w:keepNext/>
+        <w:keepLines/>
         <w:spacing w:after="0"/>
         <w:rPr>
           <w:rFonts w:ascii="Consolas" w:hAnsi="Consolas"/>
@@ -4661,6 +4854,7 @@
           <w:sz w:val="32"/>
           <w:szCs w:val="32"/>
         </w:rPr>
+        <w:lastRenderedPageBreak/>
         <w:t xml:space="preserve">git show </w:t>
       </w:r>
       <w:r>
@@ -4685,6 +4879,8 @@
     </w:p>
     <w:p>
       <w:pPr>
+        <w:keepNext/>
+        <w:keepLines/>
         <w:bidi/>
         <w:rPr>
           <w:rFonts w:ascii="29LT Bukra Regular" w:hAnsi="29LT Bukra Regular" w:cs="29LT Bukra Regular"/>
@@ -4724,12 +4920,13 @@
             <w14:round/>
           </w14:textOutline>
         </w:rPr>
-        <w:lastRenderedPageBreak/>
         <w:t>مش هيكتفي بعرض معلومات كوميت الدمج بل هيعرض إجمالي كل التغييرات التي جاءت من الفرع المدموج.</w:t>
       </w:r>
     </w:p>
     <w:p>
       <w:pPr>
+        <w:keepNext/>
+        <w:keepLines/>
         <w:spacing w:after="0"/>
         <w:rPr>
           <w:rFonts w:ascii="Consolas" w:hAnsi="Consolas"/>
@@ -4770,6 +4967,8 @@
     </w:p>
     <w:p>
       <w:pPr>
+        <w:keepNext/>
+        <w:keepLines/>
         <w:bidi/>
         <w:rPr>
           <w:rFonts w:ascii="29LT Bukra Regular" w:hAnsi="29LT Bukra Regular" w:cs="29LT Bukra Regular"/>
@@ -4835,6 +5034,8 @@
     </w:p>
     <w:p>
       <w:pPr>
+        <w:keepNext/>
+        <w:keepLines/>
         <w:spacing w:after="0"/>
         <w:rPr>
           <w:rFonts w:ascii="Consolas" w:hAnsi="Consolas"/>
@@ -4884,6 +5085,8 @@
     </w:p>
     <w:p>
       <w:pPr>
+        <w:keepNext/>
+        <w:keepLines/>
         <w:pBdr>
           <w:bottom w:val="single" w:sz="4" w:space="1" w:color="auto"/>
         </w:pBdr>
@@ -4971,6 +5174,8 @@
     </w:p>
     <w:p>
       <w:pPr>
+        <w:keepNext/>
+        <w:keepLines/>
         <w:bidi/>
         <w:rPr>
           <w:rFonts w:ascii="29LT Bukra Regular" w:hAnsi="29LT Bukra Regular" w:cs="29LT Bukra Regular"/>
@@ -5302,6 +5507,8 @@
     </w:p>
     <w:p>
       <w:pPr>
+        <w:keepNext/>
+        <w:keepLines/>
         <w:bidi/>
         <w:rPr>
           <w:rFonts w:ascii="29LT Bukra Regular" w:hAnsi="29LT Bukra Regular" w:cs="29LT Bukra Regular"/>
@@ -5407,6 +5614,8 @@
     </w:p>
     <w:p>
       <w:pPr>
+        <w:keepNext/>
+        <w:keepLines/>
         <w:rPr>
           <w:rFonts w:ascii="Consolas" w:hAnsi="Consolas"/>
           <w:color w:val="C00000"/>
@@ -5445,6 +5654,8 @@
     </w:p>
     <w:p>
       <w:pPr>
+        <w:keepNext/>
+        <w:keepLines/>
         <w:rPr>
           <w:rFonts w:ascii="Consolas" w:hAnsi="Consolas"/>
           <w:color w:val="C00000"/>
@@ -5464,6 +5675,8 @@
     </w:p>
     <w:p>
       <w:pPr>
+        <w:keepNext/>
+        <w:keepLines/>
         <w:rPr>
           <w:rFonts w:ascii="Consolas" w:hAnsi="Consolas"/>
           <w:color w:val="C00000"/>
@@ -5485,6 +5698,8 @@
     </w:p>
     <w:p>
       <w:pPr>
+        <w:keepNext/>
+        <w:keepLines/>
         <w:bidi/>
         <w:rPr>
           <w:rFonts w:ascii="29LT Bukra Regular" w:hAnsi="29LT Bukra Regular" w:cs="29LT Bukra Regular"/>
@@ -5756,6 +5971,8 @@
     </w:p>
     <w:p>
       <w:pPr>
+        <w:keepNext/>
+        <w:keepLines/>
         <w:rPr>
           <w:rFonts w:ascii="Consolas" w:hAnsi="Consolas"/>
           <w:color w:val="C00000"/>
@@ -5775,6 +5992,8 @@
     </w:p>
     <w:p>
       <w:pPr>
+        <w:keepNext/>
+        <w:keepLines/>
         <w:rPr>
           <w:rFonts w:ascii="Consolas" w:hAnsi="Consolas"/>
           <w:color w:val="C00000"/>
@@ -5794,6 +6013,8 @@
     </w:p>
     <w:p>
       <w:pPr>
+        <w:keepNext/>
+        <w:keepLines/>
         <w:bidi/>
         <w:rPr>
           <w:rFonts w:ascii="29LT Bukra Regular" w:hAnsi="29LT Bukra Regular" w:cs="29LT Bukra Regular"/>
@@ -5877,6 +6098,8 @@
     </w:p>
     <w:p>
       <w:pPr>
+        <w:keepNext/>
+        <w:keepLines/>
         <w:pBdr>
           <w:bottom w:val="single" w:sz="4" w:space="1" w:color="auto"/>
         </w:pBdr>
@@ -5900,6 +6123,8 @@
     </w:p>
     <w:p>
       <w:pPr>
+        <w:keepNext/>
+        <w:keepLines/>
         <w:bidi/>
         <w:rPr>
           <w:rFonts w:ascii="29LT Bukra Regular" w:hAnsi="29LT Bukra Regular" w:cs="29LT Bukra Regular"/>
@@ -6190,6 +6415,8 @@
     </w:p>
     <w:p>
       <w:pPr>
+        <w:keepNext/>
+        <w:keepLines/>
         <w:bidi/>
         <w:rPr>
           <w:rFonts w:ascii="29LT Bukra Regular" w:hAnsi="29LT Bukra Regular" w:cs="29LT Bukra Regular"/>
@@ -6336,6 +6563,8 @@
     </w:p>
     <w:p>
       <w:pPr>
+        <w:keepNext/>
+        <w:keepLines/>
         <w:bidi/>
         <w:spacing w:after="0"/>
         <w:rPr>
@@ -6484,6 +6713,8 @@
     </w:p>
     <w:p>
       <w:pPr>
+        <w:keepNext/>
+        <w:keepLines/>
         <w:pBdr>
           <w:bottom w:val="single" w:sz="4" w:space="1" w:color="auto"/>
         </w:pBdr>
@@ -6593,6 +6824,8 @@
     </w:p>
     <w:p>
       <w:pPr>
+        <w:keepNext/>
+        <w:keepLines/>
         <w:bidi/>
         <w:rPr>
           <w:rFonts w:ascii="29LT Bukra Regular" w:hAnsi="29LT Bukra Regular" w:cs="29LT Bukra Regular"/>
@@ -6762,6 +6995,8 @@
     </w:p>
     <w:p>
       <w:pPr>
+        <w:keepNext/>
+        <w:keepLines/>
         <w:pBdr>
           <w:bottom w:val="single" w:sz="4" w:space="1" w:color="auto"/>
         </w:pBdr>
@@ -6784,6 +7019,8 @@
     </w:p>
     <w:p>
       <w:pPr>
+        <w:keepNext/>
+        <w:keepLines/>
         <w:pBdr>
           <w:bottom w:val="single" w:sz="4" w:space="1" w:color="auto"/>
         </w:pBdr>
@@ -7056,6 +7293,8 @@
     </w:p>
     <w:p>
       <w:pPr>
+        <w:keepNext/>
+        <w:keepLines/>
         <w:bidi/>
         <w:rPr>
           <w:rFonts w:ascii="29LT Bukra Regular" w:hAnsi="29LT Bukra Regular" w:cs="29LT Bukra Regular"/>
@@ -7121,6 +7360,8 @@
     </w:p>
     <w:p>
       <w:pPr>
+        <w:keepNext/>
+        <w:keepLines/>
         <w:bidi/>
         <w:rPr>
           <w:rFonts w:ascii="29LT Bukra Regular" w:hAnsi="29LT Bukra Regular" w:cs="29LT Bukra Regular"/>
@@ -7185,6 +7426,8 @@
     </w:p>
     <w:p>
       <w:pPr>
+        <w:keepNext/>
+        <w:keepLines/>
         <w:rPr>
           <w:rFonts w:ascii="Consolas" w:hAnsi="Consolas"/>
           <w:color w:val="C00000"/>
@@ -7204,6 +7447,8 @@
     </w:p>
     <w:p>
       <w:pPr>
+        <w:keepNext/>
+        <w:keepLines/>
         <w:rPr>
           <w:rFonts w:ascii="Consolas" w:hAnsi="Consolas"/>
           <w:color w:val="C00000"/>
@@ -7223,6 +7468,8 @@
     </w:p>
     <w:p>
       <w:pPr>
+        <w:keepNext/>
+        <w:keepLines/>
         <w:bidi/>
         <w:spacing w:after="0"/>
         <w:rPr>
@@ -7371,6 +7618,8 @@
     </w:p>
     <w:p>
       <w:pPr>
+        <w:keepNext/>
+        <w:keepLines/>
         <w:bidi/>
         <w:spacing w:after="0"/>
         <w:rPr>
@@ -7477,6 +7726,8 @@
     </w:p>
     <w:p>
       <w:pPr>
+        <w:keepNext/>
+        <w:keepLines/>
         <w:bidi/>
         <w:spacing w:after="0"/>
         <w:rPr>
@@ -7625,6 +7876,8 @@
     </w:p>
     <w:p>
       <w:pPr>
+        <w:keepNext/>
+        <w:keepLines/>
         <w:bidi/>
         <w:spacing w:after="0"/>
         <w:rPr>
@@ -7876,6 +8129,8 @@
     </w:p>
     <w:p>
       <w:pPr>
+        <w:keepNext/>
+        <w:keepLines/>
         <w:bidi/>
         <w:spacing w:after="0"/>
         <w:rPr>
@@ -8023,6 +8278,8 @@
     </w:p>
     <w:p>
       <w:pPr>
+        <w:keepNext/>
+        <w:keepLines/>
         <w:bidi/>
         <w:spacing w:after="0"/>
         <w:rPr>
@@ -8067,6 +8324,8 @@
     </w:p>
     <w:p>
       <w:pPr>
+        <w:keepNext/>
+        <w:keepLines/>
         <w:bidi/>
         <w:spacing w:after="0"/>
         <w:rPr>
@@ -8132,6 +8391,8 @@
     </w:p>
     <w:p>
       <w:pPr>
+        <w:keepNext/>
+        <w:keepLines/>
         <w:bidi/>
         <w:spacing w:after="0"/>
         <w:rPr>
@@ -8238,6 +8499,8 @@
     </w:p>
     <w:p>
       <w:pPr>
+        <w:keepNext/>
+        <w:keepLines/>
         <w:bidi/>
         <w:spacing w:after="0"/>
         <w:rPr>
@@ -8364,6 +8627,8 @@
     </w:p>
     <w:p>
       <w:pPr>
+        <w:keepNext/>
+        <w:keepLines/>
         <w:pBdr>
           <w:top w:val="single" w:sz="4" w:space="1" w:color="auto"/>
         </w:pBdr>
@@ -8392,6 +8657,8 @@
     </w:p>
     <w:p>
       <w:pPr>
+        <w:keepNext/>
+        <w:keepLines/>
         <w:bidi/>
         <w:spacing w:after="0"/>
         <w:rPr>
@@ -8417,6 +8684,8 @@
     </w:p>
     <w:p>
       <w:pPr>
+        <w:keepNext/>
+        <w:keepLines/>
         <w:bidi/>
         <w:spacing w:after="0"/>
         <w:jc w:val="right"/>
@@ -8442,6 +8711,8 @@
     </w:p>
     <w:p>
       <w:pPr>
+        <w:keepNext/>
+        <w:keepLines/>
         <w:bidi/>
         <w:spacing w:after="0"/>
         <w:rPr>
@@ -8488,6 +8759,8 @@
     </w:p>
     <w:p>
       <w:pPr>
+        <w:keepNext/>
+        <w:keepLines/>
         <w:bidi/>
         <w:spacing w:after="0"/>
         <w:jc w:val="right"/>
@@ -8512,6 +8785,8 @@
     </w:p>
     <w:p>
       <w:pPr>
+        <w:keepNext/>
+        <w:keepLines/>
         <w:pBdr>
           <w:bottom w:val="single" w:sz="4" w:space="1" w:color="auto"/>
         </w:pBdr>
@@ -8540,6 +8815,8 @@
     </w:p>
     <w:p>
       <w:pPr>
+        <w:keepNext/>
+        <w:keepLines/>
         <w:spacing w:before="240" w:after="0"/>
         <w:jc w:val="center"/>
         <w:rPr>
@@ -8564,6 +8841,8 @@
     </w:p>
     <w:p>
       <w:pPr>
+        <w:keepNext/>
+        <w:keepLines/>
         <w:bidi/>
         <w:rPr>
           <w:rFonts w:ascii="29LT Bukra Regular" w:hAnsi="29LT Bukra Regular" w:cs="29LT Bukra Regular"/>
@@ -8727,6 +9006,7 @@
         </w:rPr>
       </w:pPr>
     </w:p>
+    <w:bookmarkEnd w:id="0"/>
     <w:p>
       <w:pPr>
         <w:spacing w:after="0"/>
@@ -9657,11 +9937,32 @@
   <w:style w:type="paragraph" w:default="1" w:styleId="Normal">
     <w:name w:val="Normal"/>
     <w:qFormat/>
-    <w:rsid w:val="00065545"/>
+    <w:rsid w:val="00D02D57"/>
+  </w:style>
+  <w:style w:type="paragraph" w:styleId="Heading1">
+    <w:name w:val="heading 1"/>
+    <w:next w:val="Normal"/>
+    <w:link w:val="Heading1Char"/>
+    <w:uiPriority w:val="9"/>
+    <w:qFormat/>
+    <w:rsid w:val="00D02D57"/>
+    <w:pPr>
+      <w:keepNext/>
+      <w:keepLines/>
+      <w:spacing w:before="240" w:after="0"/>
+      <w:outlineLvl w:val="0"/>
+    </w:pPr>
+    <w:rPr>
+      <w:rFonts w:asciiTheme="majorHAnsi" w:eastAsiaTheme="majorEastAsia" w:hAnsiTheme="majorHAnsi" w:cstheme="majorBidi"/>
+      <w:color w:val="2F5496" w:themeColor="accent1" w:themeShade="BF"/>
+      <w:sz w:val="32"/>
+      <w:szCs w:val="32"/>
+    </w:rPr>
   </w:style>
   <w:style w:type="paragraph" w:styleId="Heading3">
     <w:name w:val="heading 3"/>
     <w:basedOn w:val="Normal"/>
+    <w:next w:val="Normal"/>
     <w:link w:val="Heading3Char"/>
     <w:uiPriority w:val="9"/>
     <w:qFormat/>
@@ -9803,597 +10104,20 @@
       <w:u w:val="single"/>
     </w:rPr>
   </w:style>
-</w:styles>
-</file>
-
-<file path=word/glossary/document.xml><?xml version="1.0" encoding="utf-8"?>
-<w:glossaryDocument xmlns:wpc="http://schemas.microsoft.com/office/word/2010/wordprocessingCanvas" xmlns:cx="http://schemas.microsoft.com/office/drawing/2014/chartex" xmlns:cx1="http://schemas.microsoft.com/office/drawing/2015/9/8/chartex" xmlns:cx2="http://schemas.microsoft.com/office/drawing/2015/10/21/chartex" xmlns:cx3="http://schemas.microsoft.com/office/drawing/2016/5/9/chartex" xmlns:cx4="http://schemas.microsoft.com/office/drawing/2016/5/10/chartex" xmlns:cx5="http://schemas.microsoft.com/office/drawing/2016/5/11/chartex" xmlns:cx6="http://schemas.microsoft.com/office/drawing/2016/5/12/chartex" xmlns:cx7="http://schemas.microsoft.com/office/drawing/2016/5/13/chartex" xmlns:cx8="http://schemas.microsoft.com/office/drawing/2016/5/14/chartex" xmlns:mc="http://schemas.openxmlformats.org/markup-compatibility/2006" xmlns:aink="http://schemas.microsoft.com/office/drawing/2016/ink" xmlns:am3d="http://schemas.microsoft.com/office/drawing/2017/model3d" xmlns:o="urn:schemas-microsoft-com:office:office" xmlns:r="http://schemas.openxmlformats.org/officeDocument/2006/relationships" xmlns:m="http://schemas.openxmlformats.org/officeDocument/2006/math" xmlns:v="urn:schemas-microsoft-com:vml" xmlns:wp14="http://schemas.microsoft.com/office/word/2010/wordprocessingDrawing" xmlns:wp="http://schemas.openxmlformats.org/drawingml/2006/wordprocessingDrawing" xmlns:w10="urn:schemas-microsoft-com:office:word" xmlns:w="http://schemas.openxmlformats.org/wordprocessingml/2006/main" xmlns:w14="http://schemas.microsoft.com/office/word/2010/wordml" xmlns:w15="http://schemas.microsoft.com/office/word/2012/wordml" xmlns:w16cex="http://schemas.microsoft.com/office/word/2018/wordml/cex" xmlns:w16cid="http://schemas.microsoft.com/office/word/2016/wordml/cid" xmlns:w16="http://schemas.microsoft.com/office/word/2018/wordml" xmlns:w16sdtdh="http://schemas.microsoft.com/office/word/2020/wordml/sdtdatahash" xmlns:w16se="http://schemas.microsoft.com/office/word/2015/wordml/symex" xmlns:wpg="http://schemas.microsoft.com/office/word/2010/wordprocessingGroup" xmlns:wpi="http://schemas.microsoft.com/office/word/2010/wordprocessingInk" xmlns:wne="http://schemas.microsoft.com/office/word/2006/wordml" xmlns:wps="http://schemas.microsoft.com/office/word/2010/wordprocessingShape" mc:Ignorable="w14 w15 w16se w16cid w16 w16cex w16sdtdh wp14">
-  <w:docParts>
-    <w:docPart>
-      <w:docPartPr>
-        <w:name w:val="DefaultPlaceholder_-1854013438"/>
-        <w:category>
-          <w:name w:val="General"/>
-          <w:gallery w:val="placeholder"/>
-        </w:category>
-        <w:types>
-          <w:type w:val="bbPlcHdr"/>
-        </w:types>
-        <w:behaviors>
-          <w:behavior w:val="content"/>
-        </w:behaviors>
-        <w:guid w:val="{20B30186-8C9A-4892-A9F5-1963644F2CD5}"/>
-      </w:docPartPr>
-      <w:docPartBody>
-        <w:p>
-          <w:r>
-            <w:rPr>
-              <w:rStyle w:val="PlaceholderText"/>
-            </w:rPr>
-            <w:t>Choose an item.</w:t>
-          </w:r>
-        </w:p>
-      </w:docPartBody>
-    </w:docPart>
-  </w:docParts>
-</w:glossaryDocument>
-</file>
-
-<file path=word/glossary/fontTable.xml><?xml version="1.0" encoding="utf-8"?>
-<w:fonts xmlns:mc="http://schemas.openxmlformats.org/markup-compatibility/2006" xmlns:r="http://schemas.openxmlformats.org/officeDocument/2006/relationships" xmlns:w="http://schemas.openxmlformats.org/wordprocessingml/2006/main" xmlns:w14="http://schemas.microsoft.com/office/word/2010/wordml" xmlns:w15="http://schemas.microsoft.com/office/word/2012/wordml" xmlns:w16cex="http://schemas.microsoft.com/office/word/2018/wordml/cex" xmlns:w16cid="http://schemas.microsoft.com/office/word/2016/wordml/cid" xmlns:w16="http://schemas.microsoft.com/office/word/2018/wordml" xmlns:w16sdtdh="http://schemas.microsoft.com/office/word/2020/wordml/sdtdatahash" xmlns:w16se="http://schemas.microsoft.com/office/word/2015/wordml/symex" mc:Ignorable="w14 w15 w16se w16cid w16 w16cex w16sdtdh">
-  <w:font w:name="Times New Roman">
-    <w:panose1 w:val="02020603050405020304"/>
-    <w:charset w:val="00"/>
-    <w:family w:val="roman"/>
-    <w:pitch w:val="variable"/>
-    <w:sig w:usb0="E0002EFF" w:usb1="C000785B" w:usb2="00000009" w:usb3="00000000" w:csb0="000001FF" w:csb1="00000000"/>
-  </w:font>
-  <w:font w:name="Calibri">
-    <w:panose1 w:val="020F0502020204030204"/>
-    <w:charset w:val="00"/>
-    <w:family w:val="swiss"/>
-    <w:pitch w:val="variable"/>
-    <w:sig w:usb0="E4002EFF" w:usb1="C000247B" w:usb2="00000009" w:usb3="00000000" w:csb0="000001FF" w:csb1="00000000"/>
-  </w:font>
-  <w:font w:name="Arial">
-    <w:panose1 w:val="020B0604020202020204"/>
-    <w:charset w:val="00"/>
-    <w:family w:val="swiss"/>
-    <w:pitch w:val="variable"/>
-    <w:sig w:usb0="E0002EFF" w:usb1="C000785B" w:usb2="00000009" w:usb3="00000000" w:csb0="000001FF" w:csb1="00000000"/>
-  </w:font>
-  <w:font w:name="Courier New">
-    <w:panose1 w:val="02070309020205020404"/>
-    <w:charset w:val="00"/>
-    <w:family w:val="modern"/>
-    <w:pitch w:val="fixed"/>
-    <w:sig w:usb0="E0002EFF" w:usb1="C0007843" w:usb2="00000009" w:usb3="00000000" w:csb0="000001FF" w:csb1="00000000"/>
-  </w:font>
-  <w:font w:name="Consolas">
-    <w:panose1 w:val="020B0609020204030204"/>
-    <w:charset w:val="00"/>
-    <w:family w:val="modern"/>
-    <w:pitch w:val="fixed"/>
-    <w:sig w:usb0="E00006FF" w:usb1="0000FCFF" w:usb2="00000001" w:usb3="00000000" w:csb0="0000019F" w:csb1="00000000"/>
-  </w:font>
-  <w:font w:name="29LT Bukra Regular">
-    <w:panose1 w:val="000B0903020204020204"/>
-    <w:charset w:val="00"/>
-    <w:family w:val="swiss"/>
-    <w:pitch w:val="variable"/>
-    <w:sig w:usb0="800020AF" w:usb1="D000A05A" w:usb2="00000008" w:usb3="00000000" w:csb0="00000041" w:csb1="00000000"/>
-  </w:font>
-  <w:font w:name="29LT Bukra Bold">
-    <w:panose1 w:val="000B0903020204020204"/>
-    <w:charset w:val="00"/>
-    <w:family w:val="swiss"/>
-    <w:pitch w:val="variable"/>
-    <w:sig w:usb0="800020AF" w:usb1="D000A05A" w:usb2="00000008" w:usb3="00000000" w:csb0="00000041" w:csb1="00000000"/>
-  </w:font>
-  <w:font w:name="Calibri Light">
-    <w:panose1 w:val="020F0302020204030204"/>
-    <w:charset w:val="00"/>
-    <w:family w:val="swiss"/>
-    <w:pitch w:val="variable"/>
-    <w:sig w:usb0="E4002EFF" w:usb1="C000247B" w:usb2="00000009" w:usb3="00000000" w:csb0="000001FF" w:csb1="00000000"/>
-  </w:font>
-</w:fonts>
-</file>
-
-<file path=word/glossary/settings.xml><?xml version="1.0" encoding="utf-8"?>
-<w:settings xmlns:mc="http://schemas.openxmlformats.org/markup-compatibility/2006" xmlns:o="urn:schemas-microsoft-com:office:office" xmlns:r="http://schemas.openxmlformats.org/officeDocument/2006/relationships" xmlns:m="http://schemas.openxmlformats.org/officeDocument/2006/math" xmlns:v="urn:schemas-microsoft-com:vml" xmlns:w10="urn:schemas-microsoft-com:office:word" xmlns:w="http://schemas.openxmlformats.org/wordprocessingml/2006/main" xmlns:w14="http://schemas.microsoft.com/office/word/2010/wordml" xmlns:w15="http://schemas.microsoft.com/office/word/2012/wordml" xmlns:w16cex="http://schemas.microsoft.com/office/word/2018/wordml/cex" xmlns:w16cid="http://schemas.microsoft.com/office/word/2016/wordml/cid" xmlns:w16="http://schemas.microsoft.com/office/word/2018/wordml" xmlns:w16sdtdh="http://schemas.microsoft.com/office/word/2020/wordml/sdtdatahash" xmlns:w16se="http://schemas.microsoft.com/office/word/2015/wordml/symex" xmlns:sl="http://schemas.openxmlformats.org/schemaLibrary/2006/main" mc:Ignorable="w14 w15 w16se w16cid w16 w16cex w16sdtdh">
-  <w:view w:val="normal"/>
-  <w:defaultTabStop w:val="720"/>
-  <w:characterSpacingControl w:val="doNotCompress"/>
-  <w:compat>
-    <w:useFELayout/>
-    <w:compatSetting w:name="compatibilityMode" w:uri="http://schemas.microsoft.com/office/word" w:val="15"/>
-    <w:compatSetting w:name="overrideTableStyleFontSizeAndJustification" w:uri="http://schemas.microsoft.com/office/word" w:val="1"/>
-    <w:compatSetting w:name="enableOpenTypeFeatures" w:uri="http://schemas.microsoft.com/office/word" w:val="1"/>
-    <w:compatSetting w:name="doNotFlipMirrorIndents" w:uri="http://schemas.microsoft.com/office/word" w:val="1"/>
-    <w:compatSetting w:name="differentiateMultirowTableHeaders" w:uri="http://schemas.microsoft.com/office/word" w:val="1"/>
-    <w:compatSetting w:name="useWord2013TrackBottomHyphenation" w:uri="http://schemas.microsoft.com/office/word" w:val="0"/>
-  </w:compat>
-  <w:rsids>
-    <w:rsidRoot w:val="00503ECF"/>
-    <w:rsid w:val="002B2A25"/>
-    <w:rsid w:val="002F754C"/>
-    <w:rsid w:val="00370C7F"/>
-    <w:rsid w:val="00384752"/>
-    <w:rsid w:val="00503ECF"/>
-    <w:rsid w:val="005B4C17"/>
-    <w:rsid w:val="0084017A"/>
-    <w:rsid w:val="008B118F"/>
-    <w:rsid w:val="00C00BA0"/>
-    <w:rsid w:val="00D6504F"/>
-    <w:rsid w:val="00E4521D"/>
-    <w:rsid w:val="00FA2411"/>
-  </w:rsids>
-  <m:mathPr>
-    <m:mathFont m:val="Cambria Math"/>
-    <m:brkBin m:val="before"/>
-    <m:brkBinSub m:val="--"/>
-    <m:smallFrac m:val="0"/>
-    <m:dispDef/>
-    <m:lMargin m:val="0"/>
-    <m:rMargin m:val="0"/>
-    <m:defJc m:val="centerGroup"/>
-    <m:wrapIndent m:val="1440"/>
-    <m:intLim m:val="subSup"/>
-    <m:naryLim m:val="undOvr"/>
-  </m:mathPr>
-  <w:themeFontLang w:val="en-US" w:bidi="ar-SA"/>
-  <w:clrSchemeMapping w:bg1="light1" w:t1="dark1" w:bg2="light2" w:t2="dark2" w:accent1="accent1" w:accent2="accent2" w:accent3="accent3" w:accent4="accent4" w:accent5="accent5" w:accent6="accent6" w:hyperlink="hyperlink" w:followedHyperlink="followedHyperlink"/>
-  <w:decimalSymbol w:val="."/>
-  <w:listSeparator w:val=","/>
-  <w15:chartTrackingRefBased/>
-</w:settings>
-</file>
-
-<file path=word/glossary/styles.xml><?xml version="1.0" encoding="utf-8"?>
-<w:styles xmlns:mc="http://schemas.openxmlformats.org/markup-compatibility/2006" xmlns:r="http://schemas.openxmlformats.org/officeDocument/2006/relationships" xmlns:w="http://schemas.openxmlformats.org/wordprocessingml/2006/main" xmlns:w14="http://schemas.microsoft.com/office/word/2010/wordml" xmlns:w15="http://schemas.microsoft.com/office/word/2012/wordml" xmlns:w16cex="http://schemas.microsoft.com/office/word/2018/wordml/cex" xmlns:w16cid="http://schemas.microsoft.com/office/word/2016/wordml/cid" xmlns:w16="http://schemas.microsoft.com/office/word/2018/wordml" xmlns:w16sdtdh="http://schemas.microsoft.com/office/word/2020/wordml/sdtdatahash" xmlns:w16se="http://schemas.microsoft.com/office/word/2015/wordml/symex" mc:Ignorable="w14 w15 w16se w16cid w16 w16cex w16sdtdh">
-  <w:docDefaults>
-    <w:rPrDefault>
-      <w:rPr>
-        <w:rFonts w:asciiTheme="minorHAnsi" w:eastAsiaTheme="minorEastAsia" w:hAnsiTheme="minorHAnsi" w:cstheme="minorBidi"/>
-        <w:sz w:val="22"/>
-        <w:szCs w:val="22"/>
-        <w:lang w:val="en-US" w:eastAsia="en-US" w:bidi="ar-SA"/>
-      </w:rPr>
-    </w:rPrDefault>
-    <w:pPrDefault>
-      <w:pPr>
-        <w:spacing w:after="160" w:line="259" w:lineRule="auto"/>
-      </w:pPr>
-    </w:pPrDefault>
-  </w:docDefaults>
-  <w:latentStyles w:defLockedState="0" w:defUIPriority="99" w:defSemiHidden="0" w:defUnhideWhenUsed="0" w:defQFormat="0" w:count="376">
-    <w:lsdException w:name="Normal" w:uiPriority="0" w:qFormat="1"/>
-    <w:lsdException w:name="heading 1" w:uiPriority="9" w:qFormat="1"/>
-    <w:lsdException w:name="heading 2" w:semiHidden="1" w:uiPriority="9" w:unhideWhenUsed="1" w:qFormat="1"/>
-    <w:lsdException w:name="heading 3" w:semiHidden="1" w:uiPriority="9" w:unhideWhenUsed="1" w:qFormat="1"/>
-    <w:lsdException w:name="heading 4" w:semiHidden="1" w:uiPriority="9" w:unhideWhenUsed="1" w:qFormat="1"/>
-    <w:lsdException w:name="heading 5" w:semiHidden="1" w:uiPriority="9" w:unhideWhenUsed="1" w:qFormat="1"/>
-    <w:lsdException w:name="heading 6" w:semiHidden="1" w:uiPriority="9" w:unhideWhenUsed="1" w:qFormat="1"/>
-    <w:lsdException w:name="heading 7" w:semiHidden="1" w:uiPriority="9" w:unhideWhenUsed="1" w:qFormat="1"/>
-    <w:lsdException w:name="heading 8" w:semiHidden="1" w:uiPriority="9" w:unhideWhenUsed="1" w:qFormat="1"/>
-    <w:lsdException w:name="heading 9" w:semiHidden="1" w:uiPriority="9" w:unhideWhenUsed="1" w:qFormat="1"/>
-    <w:lsdException w:name="index 1" w:semiHidden="1" w:unhideWhenUsed="1"/>
-    <w:lsdException w:name="index 2" w:semiHidden="1" w:unhideWhenUsed="1"/>
-    <w:lsdException w:name="index 3" w:semiHidden="1" w:unhideWhenUsed="1"/>
-    <w:lsdException w:name="index 4" w:semiHidden="1" w:unhideWhenUsed="1"/>
-    <w:lsdException w:name="index 5" w:semiHidden="1" w:unhideWhenUsed="1"/>
-    <w:lsdException w:name="index 6" w:semiHidden="1" w:unhideWhenUsed="1"/>
-    <w:lsdException w:name="index 7" w:semiHidden="1" w:unhideWhenUsed="1"/>
-    <w:lsdException w:name="index 8" w:semiHidden="1" w:unhideWhenUsed="1"/>
-    <w:lsdException w:name="index 9" w:semiHidden="1" w:unhideWhenUsed="1"/>
-    <w:lsdException w:name="toc 1" w:semiHidden="1" w:uiPriority="39" w:unhideWhenUsed="1"/>
-    <w:lsdException w:name="toc 2" w:semiHidden="1" w:uiPriority="39" w:unhideWhenUsed="1"/>
-    <w:lsdException w:name="toc 3" w:semiHidden="1" w:uiPriority="39" w:unhideWhenUsed="1"/>
-    <w:lsdException w:name="toc 4" w:semiHidden="1" w:uiPriority="39" w:unhideWhenUsed="1"/>
-    <w:lsdException w:name="toc 5" w:semiHidden="1" w:uiPriority="39" w:unhideWhenUsed="1"/>
-    <w:lsdException w:name="toc 6" w:semiHidden="1" w:uiPriority="39" w:unhideWhenUsed="1"/>
-    <w:lsdException w:name="toc 7" w:semiHidden="1" w:uiPriority="39" w:unhideWhenUsed="1"/>
-    <w:lsdException w:name="toc 8" w:semiHidden="1" w:uiPriority="39" w:unhideWhenUsed="1"/>
-    <w:lsdException w:name="toc 9" w:semiHidden="1" w:uiPriority="39" w:unhideWhenUsed="1"/>
-    <w:lsdException w:name="Normal Indent" w:semiHidden="1" w:unhideWhenUsed="1"/>
-    <w:lsdException w:name="footnote text" w:semiHidden="1" w:unhideWhenUsed="1"/>
-    <w:lsdException w:name="annotation text" w:semiHidden="1" w:unhideWhenUsed="1"/>
-    <w:lsdException w:name="header" w:semiHidden="1" w:unhideWhenUsed="1"/>
-    <w:lsdException w:name="footer" w:semiHidden="1" w:unhideWhenUsed="1"/>
-    <w:lsdException w:name="index heading" w:semiHidden="1" w:unhideWhenUsed="1"/>
-    <w:lsdException w:name="caption" w:semiHidden="1" w:uiPriority="35" w:unhideWhenUsed="1" w:qFormat="1"/>
-    <w:lsdException w:name="table of figures" w:semiHidden="1" w:unhideWhenUsed="1"/>
-    <w:lsdException w:name="envelope address" w:semiHidden="1" w:unhideWhenUsed="1"/>
-    <w:lsdException w:name="envelope return" w:semiHidden="1" w:unhideWhenUsed="1"/>
-    <w:lsdException w:name="footnote reference" w:semiHidden="1" w:unhideWhenUsed="1"/>
-    <w:lsdException w:name="annotation reference" w:semiHidden="1" w:unhideWhenUsed="1"/>
-    <w:lsdException w:name="line number" w:semiHidden="1" w:unhideWhenUsed="1"/>
-    <w:lsdException w:name="page number" w:semiHidden="1" w:unhideWhenUsed="1"/>
-    <w:lsdException w:name="endnote reference" w:semiHidden="1" w:unhideWhenUsed="1"/>
-    <w:lsdException w:name="endnote text" w:semiHidden="1" w:unhideWhenUsed="1"/>
-    <w:lsdException w:name="table of authorities" w:semiHidden="1" w:unhideWhenUsed="1"/>
-    <w:lsdException w:name="macro" w:semiHidden="1" w:unhideWhenUsed="1"/>
-    <w:lsdException w:name="toa heading" w:semiHidden="1" w:unhideWhenUsed="1"/>
-    <w:lsdException w:name="List" w:semiHidden="1" w:unhideWhenUsed="1"/>
-    <w:lsdException w:name="List Bullet" w:semiHidden="1" w:unhideWhenUsed="1"/>
-    <w:lsdException w:name="List Number" w:semiHidden="1" w:unhideWhenUsed="1"/>
-    <w:lsdException w:name="List 2" w:semiHidden="1" w:unhideWhenUsed="1"/>
-    <w:lsdException w:name="List 3" w:semiHidden="1" w:unhideWhenUsed="1"/>
-    <w:lsdException w:name="List 4" w:semiHidden="1" w:unhideWhenUsed="1"/>
-    <w:lsdException w:name="List 5" w:semiHidden="1" w:unhideWhenUsed="1"/>
-    <w:lsdException w:name="List Bullet 2" w:semiHidden="1" w:unhideWhenUsed="1"/>
-    <w:lsdException w:name="List Bullet 3" w:semiHidden="1" w:unhideWhenUsed="1"/>
-    <w:lsdException w:name="List Bullet 4" w:semiHidden="1" w:unhideWhenUsed="1"/>
-    <w:lsdException w:name="List Bullet 5" w:semiHidden="1" w:unhideWhenUsed="1"/>
-    <w:lsdException w:name="List Number 2" w:semiHidden="1" w:unhideWhenUsed="1"/>
-    <w:lsdException w:name="List Number 3" w:semiHidden="1" w:unhideWhenUsed="1"/>
-    <w:lsdException w:name="List Number 4" w:semiHidden="1" w:unhideWhenUsed="1"/>
-    <w:lsdException w:name="List Number 5" w:semiHidden="1" w:unhideWhenUsed="1"/>
-    <w:lsdException w:name="Title" w:uiPriority="10" w:qFormat="1"/>
-    <w:lsdException w:name="Closing" w:semiHidden="1" w:unhideWhenUsed="1"/>
-    <w:lsdException w:name="Signature" w:semiHidden="1" w:unhideWhenUsed="1"/>
-    <w:lsdException w:name="Default Paragraph Font" w:semiHidden="1" w:uiPriority="1" w:unhideWhenUsed="1"/>
-    <w:lsdException w:name="Body Text" w:semiHidden="1" w:unhideWhenUsed="1"/>
-    <w:lsdException w:name="Body Text Indent" w:semiHidden="1" w:unhideWhenUsed="1"/>
-    <w:lsdException w:name="List Continue" w:semiHidden="1" w:unhideWhenUsed="1"/>
-    <w:lsdException w:name="List Continue 2" w:semiHidden="1" w:unhideWhenUsed="1"/>
-    <w:lsdException w:name="List Continue 3" w:semiHidden="1" w:unhideWhenUsed="1"/>
-    <w:lsdException w:name="List Continue 4" w:semiHidden="1" w:unhideWhenUsed="1"/>
-    <w:lsdException w:name="List Continue 5" w:semiHidden="1" w:unhideWhenUsed="1"/>
-    <w:lsdException w:name="Message Header" w:semiHidden="1" w:unhideWhenUsed="1"/>
-    <w:lsdException w:name="Subtitle" w:uiPriority="11" w:qFormat="1"/>
-    <w:lsdException w:name="Salutation" w:semiHidden="1" w:unhideWhenUsed="1"/>
-    <w:lsdException w:name="Date" w:semiHidden="1" w:unhideWhenUsed="1"/>
-    <w:lsdException w:name="Body Text First Indent" w:semiHidden="1" w:unhideWhenUsed="1"/>
-    <w:lsdException w:name="Body Text First Indent 2" w:semiHidden="1" w:unhideWhenUsed="1"/>
-    <w:lsdException w:name="Note Heading" w:semiHidden="1" w:unhideWhenUsed="1"/>
-    <w:lsdException w:name="Body Text 2" w:semiHidden="1" w:unhideWhenUsed="1"/>
-    <w:lsdException w:name="Body Text 3" w:semiHidden="1" w:unhideWhenUsed="1"/>
-    <w:lsdException w:name="Body Text Indent 2" w:semiHidden="1" w:unhideWhenUsed="1"/>
-    <w:lsdException w:name="Body Text Indent 3" w:semiHidden="1" w:unhideWhenUsed="1"/>
-    <w:lsdException w:name="Block Text" w:semiHidden="1" w:unhideWhenUsed="1"/>
-    <w:lsdException w:name="Hyperlink" w:semiHidden="1" w:unhideWhenUsed="1"/>
-    <w:lsdException w:name="FollowedHyperlink" w:semiHidden="1" w:unhideWhenUsed="1"/>
-    <w:lsdException w:name="Strong" w:uiPriority="22" w:qFormat="1"/>
-    <w:lsdException w:name="Emphasis" w:uiPriority="20" w:qFormat="1"/>
-    <w:lsdException w:name="Document Map" w:semiHidden="1" w:unhideWhenUsed="1"/>
-    <w:lsdException w:name="Plain Text" w:semiHidden="1" w:unhideWhenUsed="1"/>
-    <w:lsdException w:name="E-mail Signature" w:semiHidden="1" w:unhideWhenUsed="1"/>
-    <w:lsdException w:name="HTML Top of Form" w:semiHidden="1" w:unhideWhenUsed="1"/>
-    <w:lsdException w:name="HTML Bottom of Form" w:semiHidden="1" w:unhideWhenUsed="1"/>
-    <w:lsdException w:name="Normal (Web)" w:semiHidden="1" w:unhideWhenUsed="1"/>
-    <w:lsdException w:name="HTML Acronym" w:semiHidden="1" w:unhideWhenUsed="1"/>
-    <w:lsdException w:name="HTML Address" w:semiHidden="1" w:unhideWhenUsed="1"/>
-    <w:lsdException w:name="HTML Cite" w:semiHidden="1" w:unhideWhenUsed="1"/>
-    <w:lsdException w:name="HTML Code" w:semiHidden="1" w:unhideWhenUsed="1"/>
-    <w:lsdException w:name="HTML Definition" w:semiHidden="1" w:unhideWhenUsed="1"/>
-    <w:lsdException w:name="HTML Keyboard" w:semiHidden="1" w:unhideWhenUsed="1"/>
-    <w:lsdException w:name="HTML Preformatted" w:semiHidden="1" w:unhideWhenUsed="1"/>
-    <w:lsdException w:name="HTML Sample" w:semiHidden="1" w:unhideWhenUsed="1"/>
-    <w:lsdException w:name="HTML Typewriter" w:semiHidden="1" w:unhideWhenUsed="1"/>
-    <w:lsdException w:name="HTML Variable" w:semiHidden="1" w:unhideWhenUsed="1"/>
-    <w:lsdException w:name="Normal Table" w:semiHidden="1" w:unhideWhenUsed="1"/>
-    <w:lsdException w:name="annotation subject" w:semiHidden="1" w:unhideWhenUsed="1"/>
-    <w:lsdException w:name="No List" w:semiHidden="1" w:unhideWhenUsed="1"/>
-    <w:lsdException w:name="Outline List 1" w:semiHidden="1" w:unhideWhenUsed="1"/>
-    <w:lsdException w:name="Outline List 2" w:semiHidden="1" w:unhideWhenUsed="1"/>
-    <w:lsdException w:name="Outline List 3" w:semiHidden="1" w:unhideWhenUsed="1"/>
-    <w:lsdException w:name="Table Simple 1" w:semiHidden="1" w:unhideWhenUsed="1"/>
-    <w:lsdException w:name="Table Simple 2" w:semiHidden="1" w:unhideWhenUsed="1"/>
-    <w:lsdException w:name="Table Simple 3" w:semiHidden="1" w:unhideWhenUsed="1"/>
-    <w:lsdException w:name="Table Classic 1" w:semiHidden="1" w:unhideWhenUsed="1"/>
-    <w:lsdException w:name="Table Classic 2" w:semiHidden="1" w:unhideWhenUsed="1"/>
-    <w:lsdException w:name="Table Classic 3" w:semiHidden="1" w:unhideWhenUsed="1"/>
-    <w:lsdException w:name="Table Classic 4" w:semiHidden="1" w:unhideWhenUsed="1"/>
-    <w:lsdException w:name="Table Colorful 1" w:semiHidden="1" w:unhideWhenUsed="1"/>
-    <w:lsdException w:name="Table Colorful 2" w:semiHidden="1" w:unhideWhenUsed="1"/>
-    <w:lsdException w:name="Table Colorful 3" w:semiHidden="1" w:unhideWhenUsed="1"/>
-    <w:lsdException w:name="Table Columns 1" w:semiHidden="1" w:unhideWhenUsed="1"/>
-    <w:lsdException w:name="Table Columns 2" w:semiHidden="1" w:unhideWhenUsed="1"/>
-    <w:lsdException w:name="Table Columns 3" w:semiHidden="1" w:unhideWhenUsed="1"/>
-    <w:lsdException w:name="Table Columns 4" w:semiHidden="1" w:unhideWhenUsed="1"/>
-    <w:lsdException w:name="Table Columns 5" w:semiHidden="1" w:unhideWhenUsed="1"/>
-    <w:lsdException w:name="Table Grid 1" w:semiHidden="1" w:unhideWhenUsed="1"/>
-    <w:lsdException w:name="Table Grid 2" w:semiHidden="1" w:unhideWhenUsed="1"/>
-    <w:lsdException w:name="Table Grid 3" w:semiHidden="1" w:unhideWhenUsed="1"/>
-    <w:lsdException w:name="Table Grid 4" w:semiHidden="1" w:unhideWhenUsed="1"/>
-    <w:lsdException w:name="Table Grid 5" w:semiHidden="1" w:unhideWhenUsed="1"/>
-    <w:lsdException w:name="Table Grid 6" w:semiHidden="1" w:unhideWhenUsed="1"/>
-    <w:lsdException w:name="Table Grid 7" w:semiHidden="1" w:unhideWhenUsed="1"/>
-    <w:lsdException w:name="Table Grid 8" w:semiHidden="1" w:unhideWhenUsed="1"/>
-    <w:lsdException w:name="Table List 1" w:semiHidden="1" w:unhideWhenUsed="1"/>
-    <w:lsdException w:name="Table List 2" w:semiHidden="1" w:unhideWhenUsed="1"/>
-    <w:lsdException w:name="Table List 3" w:semiHidden="1" w:unhideWhenUsed="1"/>
-    <w:lsdException w:name="Table List 4" w:semiHidden="1" w:unhideWhenUsed="1"/>
-    <w:lsdException w:name="Table List 5" w:semiHidden="1" w:unhideWhenUsed="1"/>
-    <w:lsdException w:name="Table List 6" w:semiHidden="1" w:unhideWhenUsed="1"/>
-    <w:lsdException w:name="Table List 7" w:semiHidden="1" w:unhideWhenUsed="1"/>
-    <w:lsdException w:name="Table List 8" w:semiHidden="1" w:unhideWhenUsed="1"/>
-    <w:lsdException w:name="Table 3D effects 1" w:semiHidden="1" w:unhideWhenUsed="1"/>
-    <w:lsdException w:name="Table 3D effects 2" w:semiHidden="1" w:unhideWhenUsed="1"/>
-    <w:lsdException w:name="Table 3D effects 3" w:semiHidden="1" w:unhideWhenUsed="1"/>
-    <w:lsdException w:name="Table Contemporary" w:semiHidden="1" w:unhideWhenUsed="1"/>
-    <w:lsdException w:name="Table Elegant" w:semiHidden="1" w:unhideWhenUsed="1"/>
-    <w:lsdException w:name="Table Professional" w:semiHidden="1" w:unhideWhenUsed="1"/>
-    <w:lsdException w:name="Table Subtle 1" w:semiHidden="1" w:unhideWhenUsed="1"/>
-    <w:lsdException w:name="Table Subtle 2" w:semiHidden="1" w:unhideWhenUsed="1"/>
-    <w:lsdException w:name="Table Web 1" w:semiHidden="1" w:unhideWhenUsed="1"/>
-    <w:lsdException w:name="Table Web 2" w:semiHidden="1" w:unhideWhenUsed="1"/>
-    <w:lsdException w:name="Table Web 3" w:semiHidden="1" w:unhideWhenUsed="1"/>
-    <w:lsdException w:name="Balloon Text" w:semiHidden="1" w:unhideWhenUsed="1"/>
-    <w:lsdException w:name="Table Grid" w:uiPriority="39"/>
-    <w:lsdException w:name="Table Theme" w:semiHidden="1" w:unhideWhenUsed="1"/>
-    <w:lsdException w:name="Placeholder Text" w:semiHidden="1"/>
-    <w:lsdException w:name="No Spacing" w:uiPriority="1" w:qFormat="1"/>
-    <w:lsdException w:name="Light Shading" w:uiPriority="60"/>
-    <w:lsdException w:name="Light List" w:uiPriority="61"/>
-    <w:lsdException w:name="Light Grid" w:uiPriority="62"/>
-    <w:lsdException w:name="Medium Shading 1" w:uiPriority="63"/>
-    <w:lsdException w:name="Medium Shading 2" w:uiPriority="64"/>
-    <w:lsdException w:name="Medium List 1" w:uiPriority="65"/>
-    <w:lsdException w:name="Medium List 2" w:uiPriority="66"/>
-    <w:lsdException w:name="Medium Grid 1" w:uiPriority="67"/>
-    <w:lsdException w:name="Medium Grid 2" w:uiPriority="68"/>
-    <w:lsdException w:name="Medium Grid 3" w:uiPriority="69"/>
-    <w:lsdException w:name="Dark List" w:uiPriority="70"/>
-    <w:lsdException w:name="Colorful Shading" w:uiPriority="71"/>
-    <w:lsdException w:name="Colorful List" w:uiPriority="72"/>
-    <w:lsdException w:name="Colorful Grid" w:uiPriority="73"/>
-    <w:lsdException w:name="Light Shading Accent 1" w:uiPriority="60"/>
-    <w:lsdException w:name="Light List Accent 1" w:uiPriority="61"/>
-    <w:lsdException w:name="Light Grid Accent 1" w:uiPriority="62"/>
-    <w:lsdException w:name="Medium Shading 1 Accent 1" w:uiPriority="63"/>
-    <w:lsdException w:name="Medium Shading 2 Accent 1" w:uiPriority="64"/>
-    <w:lsdException w:name="Medium List 1 Accent 1" w:uiPriority="65"/>
-    <w:lsdException w:name="Revision" w:semiHidden="1"/>
-    <w:lsdException w:name="List Paragraph" w:uiPriority="34" w:qFormat="1"/>
-    <w:lsdException w:name="Quote" w:uiPriority="29" w:qFormat="1"/>
-    <w:lsdException w:name="Intense Quote" w:uiPriority="30" w:qFormat="1"/>
-    <w:lsdException w:name="Medium List 2 Accent 1" w:uiPriority="66"/>
-    <w:lsdException w:name="Medium Grid 1 Accent 1" w:uiPriority="67"/>
-    <w:lsdException w:name="Medium Grid 2 Accent 1" w:uiPriority="68"/>
-    <w:lsdException w:name="Medium Grid 3 Accent 1" w:uiPriority="69"/>
-    <w:lsdException w:name="Dark List Accent 1" w:uiPriority="70"/>
-    <w:lsdException w:name="Colorful Shading Accent 1" w:uiPriority="71"/>
-    <w:lsdException w:name="Colorful List Accent 1" w:uiPriority="72"/>
-    <w:lsdException w:name="Colorful Grid Accent 1" w:uiPriority="73"/>
-    <w:lsdException w:name="Light Shading Accent 2" w:uiPriority="60"/>
-    <w:lsdException w:name="Light List Accent 2" w:uiPriority="61"/>
-    <w:lsdException w:name="Light Grid Accent 2" w:uiPriority="62"/>
-    <w:lsdException w:name="Medium Shading 1 Accent 2" w:uiPriority="63"/>
-    <w:lsdException w:name="Medium Shading 2 Accent 2" w:uiPriority="64"/>
-    <w:lsdException w:name="Medium List 1 Accent 2" w:uiPriority="65"/>
-    <w:lsdException w:name="Medium List 2 Accent 2" w:uiPriority="66"/>
-    <w:lsdException w:name="Medium Grid 1 Accent 2" w:uiPriority="67"/>
-    <w:lsdException w:name="Medium Grid 2 Accent 2" w:uiPriority="68"/>
-    <w:lsdException w:name="Medium Grid 3 Accent 2" w:uiPriority="69"/>
-    <w:lsdException w:name="Dark List Accent 2" w:uiPriority="70"/>
-    <w:lsdException w:name="Colorful Shading Accent 2" w:uiPriority="71"/>
-    <w:lsdException w:name="Colorful List Accent 2" w:uiPriority="72"/>
-    <w:lsdException w:name="Colorful Grid Accent 2" w:uiPriority="73"/>
-    <w:lsdException w:name="Light Shading Accent 3" w:uiPriority="60"/>
-    <w:lsdException w:name="Light List Accent 3" w:uiPriority="61"/>
-    <w:lsdException w:name="Light Grid Accent 3" w:uiPriority="62"/>
-    <w:lsdException w:name="Medium Shading 1 Accent 3" w:uiPriority="63"/>
-    <w:lsdException w:name="Medium Shading 2 Accent 3" w:uiPriority="64"/>
-    <w:lsdException w:name="Medium List 1 Accent 3" w:uiPriority="65"/>
-    <w:lsdException w:name="Medium List 2 Accent 3" w:uiPriority="66"/>
-    <w:lsdException w:name="Medium Grid 1 Accent 3" w:uiPriority="67"/>
-    <w:lsdException w:name="Medium Grid 2 Accent 3" w:uiPriority="68"/>
-    <w:lsdException w:name="Medium Grid 3 Accent 3" w:uiPriority="69"/>
-    <w:lsdException w:name="Dark List Accent 3" w:uiPriority="70"/>
-    <w:lsdException w:name="Colorful Shading Accent 3" w:uiPriority="71"/>
-    <w:lsdException w:name="Colorful List Accent 3" w:uiPriority="72"/>
-    <w:lsdException w:name="Colorful Grid Accent 3" w:uiPriority="73"/>
-    <w:lsdException w:name="Light Shading Accent 4" w:uiPriority="60"/>
-    <w:lsdException w:name="Light List Accent 4" w:uiPriority="61"/>
-    <w:lsdException w:name="Light Grid Accent 4" w:uiPriority="62"/>
-    <w:lsdException w:name="Medium Shading 1 Accent 4" w:uiPriority="63"/>
-    <w:lsdException w:name="Medium Shading 2 Accent 4" w:uiPriority="64"/>
-    <w:lsdException w:name="Medium List 1 Accent 4" w:uiPriority="65"/>
-    <w:lsdException w:name="Medium List 2 Accent 4" w:uiPriority="66"/>
-    <w:lsdException w:name="Medium Grid 1 Accent 4" w:uiPriority="67"/>
-    <w:lsdException w:name="Medium Grid 2 Accent 4" w:uiPriority="68"/>
-    <w:lsdException w:name="Medium Grid 3 Accent 4" w:uiPriority="69"/>
-    <w:lsdException w:name="Dark List Accent 4" w:uiPriority="70"/>
-    <w:lsdException w:name="Colorful Shading Accent 4" w:uiPriority="71"/>
-    <w:lsdException w:name="Colorful List Accent 4" w:uiPriority="72"/>
-    <w:lsdException w:name="Colorful Grid Accent 4" w:uiPriority="73"/>
-    <w:lsdException w:name="Light Shading Accent 5" w:uiPriority="60"/>
-    <w:lsdException w:name="Light List Accent 5" w:uiPriority="61"/>
-    <w:lsdException w:name="Light Grid Accent 5" w:uiPriority="62"/>
-    <w:lsdException w:name="Medium Shading 1 Accent 5" w:uiPriority="63"/>
-    <w:lsdException w:name="Medium Shading 2 Accent 5" w:uiPriority="64"/>
-    <w:lsdException w:name="Medium List 1 Accent 5" w:uiPriority="65"/>
-    <w:lsdException w:name="Medium List 2 Accent 5" w:uiPriority="66"/>
-    <w:lsdException w:name="Medium Grid 1 Accent 5" w:uiPriority="67"/>
-    <w:lsdException w:name="Medium Grid 2 Accent 5" w:uiPriority="68"/>
-    <w:lsdException w:name="Medium Grid 3 Accent 5" w:uiPriority="69"/>
-    <w:lsdException w:name="Dark List Accent 5" w:uiPriority="70"/>
-    <w:lsdException w:name="Colorful Shading Accent 5" w:uiPriority="71"/>
-    <w:lsdException w:name="Colorful List Accent 5" w:uiPriority="72"/>
-    <w:lsdException w:name="Colorful Grid Accent 5" w:uiPriority="73"/>
-    <w:lsdException w:name="Light Shading Accent 6" w:uiPriority="60"/>
-    <w:lsdException w:name="Light List Accent 6" w:uiPriority="61"/>
-    <w:lsdException w:name="Light Grid Accent 6" w:uiPriority="62"/>
-    <w:lsdException w:name="Medium Shading 1 Accent 6" w:uiPriority="63"/>
-    <w:lsdException w:name="Medium Shading 2 Accent 6" w:uiPriority="64"/>
-    <w:lsdException w:name="Medium List 1 Accent 6" w:uiPriority="65"/>
-    <w:lsdException w:name="Medium List 2 Accent 6" w:uiPriority="66"/>
-    <w:lsdException w:name="Medium Grid 1 Accent 6" w:uiPriority="67"/>
-    <w:lsdException w:name="Medium Grid 2 Accent 6" w:uiPriority="68"/>
-    <w:lsdException w:name="Medium Grid 3 Accent 6" w:uiPriority="69"/>
-    <w:lsdException w:name="Dark List Accent 6" w:uiPriority="70"/>
-    <w:lsdException w:name="Colorful Shading Accent 6" w:uiPriority="71"/>
-    <w:lsdException w:name="Colorful List Accent 6" w:uiPriority="72"/>
-    <w:lsdException w:name="Colorful Grid Accent 6" w:uiPriority="73"/>
-    <w:lsdException w:name="Subtle Emphasis" w:uiPriority="19" w:qFormat="1"/>
-    <w:lsdException w:name="Intense Emphasis" w:uiPriority="21" w:qFormat="1"/>
-    <w:lsdException w:name="Subtle Reference" w:uiPriority="31" w:qFormat="1"/>
-    <w:lsdException w:name="Intense Reference" w:uiPriority="32" w:qFormat="1"/>
-    <w:lsdException w:name="Book Title" w:uiPriority="33" w:qFormat="1"/>
-    <w:lsdException w:name="Bibliography" w:semiHidden="1" w:uiPriority="37" w:unhideWhenUsed="1"/>
-    <w:lsdException w:name="TOC Heading" w:semiHidden="1" w:uiPriority="39" w:unhideWhenUsed="1" w:qFormat="1"/>
-    <w:lsdException w:name="Plain Table 1" w:uiPriority="41"/>
-    <w:lsdException w:name="Plain Table 2" w:uiPriority="42"/>
-    <w:lsdException w:name="Plain Table 3" w:uiPriority="43"/>
-    <w:lsdException w:name="Plain Table 4" w:uiPriority="44"/>
-    <w:lsdException w:name="Plain Table 5" w:uiPriority="45"/>
-    <w:lsdException w:name="Grid Table Light" w:uiPriority="40"/>
-    <w:lsdException w:name="Grid Table 1 Light" w:uiPriority="46"/>
-    <w:lsdException w:name="Grid Table 2" w:uiPriority="47"/>
-    <w:lsdException w:name="Grid Table 3" w:uiPriority="48"/>
-    <w:lsdException w:name="Grid Table 4" w:uiPriority="49"/>
-    <w:lsdException w:name="Grid Table 5 Dark" w:uiPriority="50"/>
-    <w:lsdException w:name="Grid Table 6 Colorful" w:uiPriority="51"/>
-    <w:lsdException w:name="Grid Table 7 Colorful" w:uiPriority="52"/>
-    <w:lsdException w:name="Grid Table 1 Light Accent 1" w:uiPriority="46"/>
-    <w:lsdException w:name="Grid Table 2 Accent 1" w:uiPriority="47"/>
-    <w:lsdException w:name="Grid Table 3 Accent 1" w:uiPriority="48"/>
-    <w:lsdException w:name="Grid Table 4 Accent 1" w:uiPriority="49"/>
-    <w:lsdException w:name="Grid Table 5 Dark Accent 1" w:uiPriority="50"/>
-    <w:lsdException w:name="Grid Table 6 Colorful Accent 1" w:uiPriority="51"/>
-    <w:lsdException w:name="Grid Table 7 Colorful Accent 1" w:uiPriority="52"/>
-    <w:lsdException w:name="Grid Table 1 Light Accent 2" w:uiPriority="46"/>
-    <w:lsdException w:name="Grid Table 2 Accent 2" w:uiPriority="47"/>
-    <w:lsdException w:name="Grid Table 3 Accent 2" w:uiPriority="48"/>
-    <w:lsdException w:name="Grid Table 4 Accent 2" w:uiPriority="49"/>
-    <w:lsdException w:name="Grid Table 5 Dark Accent 2" w:uiPriority="50"/>
-    <w:lsdException w:name="Grid Table 6 Colorful Accent 2" w:uiPriority="51"/>
-    <w:lsdException w:name="Grid Table 7 Colorful Accent 2" w:uiPriority="52"/>
-    <w:lsdException w:name="Grid Table 1 Light Accent 3" w:uiPriority="46"/>
-    <w:lsdException w:name="Grid Table 2 Accent 3" w:uiPriority="47"/>
-    <w:lsdException w:name="Grid Table 3 Accent 3" w:uiPriority="48"/>
-    <w:lsdException w:name="Grid Table 4 Accent 3" w:uiPriority="49"/>
-    <w:lsdException w:name="Grid Table 5 Dark Accent 3" w:uiPriority="50"/>
-    <w:lsdException w:name="Grid Table 6 Colorful Accent 3" w:uiPriority="51"/>
-    <w:lsdException w:name="Grid Table 7 Colorful Accent 3" w:uiPriority="52"/>
-    <w:lsdException w:name="Grid Table 1 Light Accent 4" w:uiPriority="46"/>
-    <w:lsdException w:name="Grid Table 2 Accent 4" w:uiPriority="47"/>
-    <w:lsdException w:name="Grid Table 3 Accent 4" w:uiPriority="48"/>
-    <w:lsdException w:name="Grid Table 4 Accent 4" w:uiPriority="49"/>
-    <w:lsdException w:name="Grid Table 5 Dark Accent 4" w:uiPriority="50"/>
-    <w:lsdException w:name="Grid Table 6 Colorful Accent 4" w:uiPriority="51"/>
-    <w:lsdException w:name="Grid Table 7 Colorful Accent 4" w:uiPriority="52"/>
-    <w:lsdException w:name="Grid Table 1 Light Accent 5" w:uiPriority="46"/>
-    <w:lsdException w:name="Grid Table 2 Accent 5" w:uiPriority="47"/>
-    <w:lsdException w:name="Grid Table 3 Accent 5" w:uiPriority="48"/>
-    <w:lsdException w:name="Grid Table 4 Accent 5" w:uiPriority="49"/>
-    <w:lsdException w:name="Grid Table 5 Dark Accent 5" w:uiPriority="50"/>
-    <w:lsdException w:name="Grid Table 6 Colorful Accent 5" w:uiPriority="51"/>
-    <w:lsdException w:name="Grid Table 7 Colorful Accent 5" w:uiPriority="52"/>
-    <w:lsdException w:name="Grid Table 1 Light Accent 6" w:uiPriority="46"/>
-    <w:lsdException w:name="Grid Table 2 Accent 6" w:uiPriority="47"/>
-    <w:lsdException w:name="Grid Table 3 Accent 6" w:uiPriority="48"/>
-    <w:lsdException w:name="Grid Table 4 Accent 6" w:uiPriority="49"/>
-    <w:lsdException w:name="Grid Table 5 Dark Accent 6" w:uiPriority="50"/>
-    <w:lsdException w:name="Grid Table 6 Colorful Accent 6" w:uiPriority="51"/>
-    <w:lsdException w:name="Grid Table 7 Colorful Accent 6" w:uiPriority="52"/>
-    <w:lsdException w:name="List Table 1 Light" w:uiPriority="46"/>
-    <w:lsdException w:name="List Table 2" w:uiPriority="47"/>
-    <w:lsdException w:name="List Table 3" w:uiPriority="48"/>
-    <w:lsdException w:name="List Table 4" w:uiPriority="49"/>
-    <w:lsdException w:name="List Table 5 Dark" w:uiPriority="50"/>
-    <w:lsdException w:name="List Table 6 Colorful" w:uiPriority="51"/>
-    <w:lsdException w:name="List Table 7 Colorful" w:uiPriority="52"/>
-    <w:lsdException w:name="List Table 1 Light Accent 1" w:uiPriority="46"/>
-    <w:lsdException w:name="List Table 2 Accent 1" w:uiPriority="47"/>
-    <w:lsdException w:name="List Table 3 Accent 1" w:uiPriority="48"/>
-    <w:lsdException w:name="List Table 4 Accent 1" w:uiPriority="49"/>
-    <w:lsdException w:name="List Table 5 Dark Accent 1" w:uiPriority="50"/>
-    <w:lsdException w:name="List Table 6 Colorful Accent 1" w:uiPriority="51"/>
-    <w:lsdException w:name="List Table 7 Colorful Accent 1" w:uiPriority="52"/>
-    <w:lsdException w:name="List Table 1 Light Accent 2" w:uiPriority="46"/>
-    <w:lsdException w:name="List Table 2 Accent 2" w:uiPriority="47"/>
-    <w:lsdException w:name="List Table 3 Accent 2" w:uiPriority="48"/>
-    <w:lsdException w:name="List Table 4 Accent 2" w:uiPriority="49"/>
-    <w:lsdException w:name="List Table 5 Dark Accent 2" w:uiPriority="50"/>
-    <w:lsdException w:name="List Table 6 Colorful Accent 2" w:uiPriority="51"/>
-    <w:lsdException w:name="List Table 7 Colorful Accent 2" w:uiPriority="52"/>
-    <w:lsdException w:name="List Table 1 Light Accent 3" w:uiPriority="46"/>
-    <w:lsdException w:name="List Table 2 Accent 3" w:uiPriority="47"/>
-    <w:lsdException w:name="List Table 3 Accent 3" w:uiPriority="48"/>
-    <w:lsdException w:name="List Table 4 Accent 3" w:uiPriority="49"/>
-    <w:lsdException w:name="List Table 5 Dark Accent 3" w:uiPriority="50"/>
-    <w:lsdException w:name="List Table 6 Colorful Accent 3" w:uiPriority="51"/>
-    <w:lsdException w:name="List Table 7 Colorful Accent 3" w:uiPriority="52"/>
-    <w:lsdException w:name="List Table 1 Light Accent 4" w:uiPriority="46"/>
-    <w:lsdException w:name="List Table 2 Accent 4" w:uiPriority="47"/>
-    <w:lsdException w:name="List Table 3 Accent 4" w:uiPriority="48"/>
-    <w:lsdException w:name="List Table 4 Accent 4" w:uiPriority="49"/>
-    <w:lsdException w:name="List Table 5 Dark Accent 4" w:uiPriority="50"/>
-    <w:lsdException w:name="List Table 6 Colorful Accent 4" w:uiPriority="51"/>
-    <w:lsdException w:name="List Table 7 Colorful Accent 4" w:uiPriority="52"/>
-    <w:lsdException w:name="List Table 1 Light Accent 5" w:uiPriority="46"/>
-    <w:lsdException w:name="List Table 2 Accent 5" w:uiPriority="47"/>
-    <w:lsdException w:name="List Table 3 Accent 5" w:uiPriority="48"/>
-    <w:lsdException w:name="List Table 4 Accent 5" w:uiPriority="49"/>
-    <w:lsdException w:name="List Table 5 Dark Accent 5" w:uiPriority="50"/>
-    <w:lsdException w:name="List Table 6 Colorful Accent 5" w:uiPriority="51"/>
-    <w:lsdException w:name="List Table 7 Colorful Accent 5" w:uiPriority="52"/>
-    <w:lsdException w:name="List Table 1 Light Accent 6" w:uiPriority="46"/>
-    <w:lsdException w:name="List Table 2 Accent 6" w:uiPriority="47"/>
-    <w:lsdException w:name="List Table 3 Accent 6" w:uiPriority="48"/>
-    <w:lsdException w:name="List Table 4 Accent 6" w:uiPriority="49"/>
-    <w:lsdException w:name="List Table 5 Dark Accent 6" w:uiPriority="50"/>
-    <w:lsdException w:name="List Table 6 Colorful Accent 6" w:uiPriority="51"/>
-    <w:lsdException w:name="List Table 7 Colorful Accent 6" w:uiPriority="52"/>
-    <w:lsdException w:name="Mention" w:semiHidden="1" w:unhideWhenUsed="1"/>
-    <w:lsdException w:name="Smart Hyperlink" w:semiHidden="1" w:unhideWhenUsed="1"/>
-    <w:lsdException w:name="Hashtag" w:semiHidden="1" w:unhideWhenUsed="1"/>
-    <w:lsdException w:name="Unresolved Mention" w:semiHidden="1" w:unhideWhenUsed="1"/>
-    <w:lsdException w:name="Smart Link" w:semiHidden="1" w:unhideWhenUsed="1"/>
-  </w:latentStyles>
-  <w:style w:type="paragraph" w:default="1" w:styleId="Normal">
-    <w:name w:val="Normal"/>
-    <w:qFormat/>
-  </w:style>
-  <w:style w:type="character" w:default="1" w:styleId="DefaultParagraphFont">
-    <w:name w:val="Default Paragraph Font"/>
-    <w:uiPriority w:val="1"/>
-    <w:semiHidden/>
-    <w:unhideWhenUsed/>
-  </w:style>
-  <w:style w:type="table" w:default="1" w:styleId="TableNormal">
-    <w:name w:val="Normal Table"/>
-    <w:uiPriority w:val="99"/>
-    <w:semiHidden/>
-    <w:unhideWhenUsed/>
-    <w:tblPr>
-      <w:tblInd w:w="0" w:type="dxa"/>
-      <w:tblCellMar>
-        <w:top w:w="0" w:type="dxa"/>
-        <w:left w:w="108" w:type="dxa"/>
-        <w:bottom w:w="0" w:type="dxa"/>
-        <w:right w:w="108" w:type="dxa"/>
-      </w:tblCellMar>
-    </w:tblPr>
-  </w:style>
-  <w:style w:type="numbering" w:default="1" w:styleId="NoList">
-    <w:name w:val="No List"/>
-    <w:uiPriority w:val="99"/>
-    <w:semiHidden/>
-    <w:unhideWhenUsed/>
-  </w:style>
-  <w:style w:type="character" w:styleId="PlaceholderText">
-    <w:name w:val="Placeholder Text"/>
+  <w:style w:type="character" w:customStyle="1" w:styleId="Heading1Char">
+    <w:name w:val="Heading 1 Char"/>
     <w:basedOn w:val="DefaultParagraphFont"/>
-    <w:uiPriority w:val="99"/>
-    <w:semiHidden/>
-    <w:rsid w:val="00503ECF"/>
+    <w:link w:val="Heading1"/>
+    <w:uiPriority w:val="9"/>
+    <w:rsid w:val="00D02D57"/>
     <w:rPr>
-      <w:color w:val="808080"/>
+      <w:rFonts w:asciiTheme="majorHAnsi" w:eastAsiaTheme="majorEastAsia" w:hAnsiTheme="majorHAnsi" w:cstheme="majorBidi"/>
+      <w:color w:val="2F5496" w:themeColor="accent1" w:themeShade="BF"/>
+      <w:sz w:val="32"/>
+      <w:szCs w:val="32"/>
     </w:rPr>
   </w:style>
 </w:styles>
-</file>
-
-<file path=word/glossary/webSettings.xml><?xml version="1.0" encoding="utf-8"?>
-<w:webSettings xmlns:mc="http://schemas.openxmlformats.org/markup-compatibility/2006" xmlns:r="http://schemas.openxmlformats.org/officeDocument/2006/relationships" xmlns:w="http://schemas.openxmlformats.org/wordprocessingml/2006/main" xmlns:w14="http://schemas.microsoft.com/office/word/2010/wordml" xmlns:w15="http://schemas.microsoft.com/office/word/2012/wordml" xmlns:w16cex="http://schemas.microsoft.com/office/word/2018/wordml/cex" xmlns:w16cid="http://schemas.microsoft.com/office/word/2016/wordml/cid" xmlns:w16="http://schemas.microsoft.com/office/word/2018/wordml" xmlns:w16sdtdh="http://schemas.microsoft.com/office/word/2020/wordml/sdtdatahash" xmlns:w16se="http://schemas.microsoft.com/office/word/2015/wordml/symex" mc:Ignorable="w14 w15 w16se w16cid w16 w16cex w16sdtdh">
-  <w:optimizeForBrowser/>
-  <w:allowPNG/>
-</w:webSettings>
 </file>
 
 <file path=word/theme/theme1.xml><?xml version="1.0" encoding="utf-8"?>

</xml_diff>

<commit_message>
Small change in Git and HTML
</commit_message>
<xml_diff>
--- a/Git & GitHub.docx
+++ b/Git & GitHub.docx
@@ -244,6 +244,15 @@
           <w:szCs w:val="32"/>
         </w:rPr>
         <w:t>cd path</w:t>
+      </w:r>
+      <w:r>
+        <w:rPr>
+          <w:rFonts w:ascii="Consolas" w:hAnsi="Consolas"/>
+          <w:color w:val="C00000"/>
+          <w:sz w:val="32"/>
+          <w:szCs w:val="32"/>
+        </w:rPr>
+        <w:t xml:space="preserve"> | cd / (root of all)</w:t>
       </w:r>
     </w:p>
     <w:p>

</xml_diff>